<commit_message>
Developpement de tout les question dans le rapport (ce n'est paq fini)
</commit_message>
<xml_diff>
--- a/exploitation_d'un_problème_algorithmique/Documents/Rapport.docx
+++ b/exploitation_d'un_problème_algorithmique/Documents/Rapport.docx
@@ -4,7 +4,7 @@
   <w:body>
     <w:p>
       <w:r>
-        <w:t>Tolkacheva Anastasia</w:t>
+        <w:t xml:space="preserve">Tolkacheva Anastasia </w:t>
       </w:r>
     </w:p>
     <w:p>
@@ -18,146 +18,128 @@
         <w:rPr>
           <w:b/>
           <w:bCs/>
-          <w:sz w:val="32"/>
-          <w:szCs w:val="32"/>
-        </w:rPr>
-      </w:pPr>
-      <w:r>
-        <w:rPr>
-          <w:b/>
-          <w:bCs/>
-          <w:sz w:val="32"/>
-          <w:szCs w:val="32"/>
-        </w:rPr>
-        <w:t xml:space="preserve">Rapport </w:t>
-      </w:r>
-    </w:p>
-    <w:p>
-      <w:pPr>
-        <w:jc w:val="center"/>
-        <w:rPr>
-          <w:b/>
-          <w:bCs/>
-          <w:sz w:val="32"/>
-          <w:szCs w:val="32"/>
-        </w:rPr>
-      </w:pPr>
-      <w:r>
-        <w:rPr>
-          <w:b/>
-          <w:bCs/>
-          <w:sz w:val="32"/>
-          <w:szCs w:val="32"/>
-        </w:rPr>
-        <w:t>Algorithmes de parcours de graphes</w:t>
-      </w:r>
-    </w:p>
-    <w:p>
-      <w:pPr>
-        <w:rPr>
-          <w:sz w:val="32"/>
-          <w:szCs w:val="32"/>
-        </w:rPr>
-      </w:pPr>
-      <w:r>
-        <w:t>=====================================================</w:t>
-      </w:r>
-      <w:r>
-        <w:t>=================</w:t>
-      </w:r>
-    </w:p>
-    <w:p>
-      <w:pPr>
-        <w:rPr>
-          <w:b/>
-          <w:bCs/>
-        </w:rPr>
-      </w:pPr>
-      <w:r>
-        <w:rPr>
-          <w:b/>
-          <w:bCs/>
-        </w:rPr>
-        <w:t>2 Représentation d’un graphe (2h)</w:t>
-      </w:r>
-    </w:p>
-    <w:p>
-      <w:r>
-        <w:rPr>
-          <w:b/>
-          <w:bCs/>
-        </w:rPr>
-        <w:tab/>
-      </w:r>
-      <w:r>
-        <w:t>Pour représenter un graphe orienté, nous avons construit plusieurs classes en Java. Chaque nœud du graphe est identifié par une chaîne de caractères (par exemple "A" ou "B") et possède une liste de nœuds adjacents, c’est-à-dire les nœuds vers lesquels un arc le relie.</w:t>
-      </w:r>
-    </w:p>
-    <w:p>
-      <w:r>
-        <w:t>Classe Arc</w:t>
-      </w:r>
-    </w:p>
-    <w:p>
-      <w:r>
-        <w:t>Question 1</w:t>
-      </w:r>
-      <w:r>
-        <w:t> :</w:t>
-      </w:r>
-    </w:p>
-    <w:p>
-      <w:r>
-        <w:t>Nous avons créé une classe Arc pour représenter un arc. Cet arc contient deux informations : le nom du nœud de destination (une chaîne de caractères) et le coût de l’arc (un nombre réel positif). Cela nous permet de connaître où va l’arc et combien il coûte.</w:t>
-      </w:r>
-    </w:p>
-    <w:p>
-      <w:r>
-        <w:t>Classe Arcs</w:t>
-      </w:r>
-    </w:p>
-    <w:p>
-      <w:r>
-        <w:t>Question 2</w:t>
-      </w:r>
-      <w:r>
-        <w:t> :</w:t>
-      </w:r>
-    </w:p>
-    <w:p>
-      <w:r>
-        <w:t xml:space="preserve"> Ensuite, nous avons fait une classe Arcs pour regrouper plusieurs arcs qui partent d’un même nœud. Cette classe utilise une liste d’objets Arc. Elle permet d’ajouter un arc et de récupérer la liste complète des arcs partants.</w:t>
-      </w:r>
-    </w:p>
-    <w:p>
-      <w:r>
-        <w:t>Interface Graphe</w:t>
-      </w:r>
-    </w:p>
-    <w:p>
-      <w:r>
-        <w:t>Question 3</w:t>
-      </w:r>
-      <w:r>
-        <w:t> :</w:t>
-      </w:r>
-    </w:p>
-    <w:p>
-      <w:r>
-        <w:t xml:space="preserve"> Pour généraliser la structure d’un graphe, nous avons écrit une interface Graphe qui impose deux méthodes :</w:t>
+        </w:rPr>
+      </w:pPr>
+      <w:r>
+        <w:rPr>
+          <w:b/>
+          <w:bCs/>
+        </w:rPr>
+        <w:t>Rapport Algorithmes de parcours de graphes</w:t>
+      </w:r>
+    </w:p>
+    <w:p>
+      <w:pPr>
+        <w:rPr>
+          <w:b/>
+          <w:bCs/>
+        </w:rPr>
+      </w:pPr>
+      <w:r>
+        <w:rPr>
+          <w:b/>
+          <w:bCs/>
+        </w:rPr>
+        <w:t>2. Représentation d’un graphe (2h)</w:t>
+      </w:r>
+    </w:p>
+    <w:p>
+      <w:pPr>
+        <w:rPr>
+          <w:b/>
+          <w:bCs/>
+        </w:rPr>
+      </w:pPr>
+      <w:r>
+        <w:rPr>
+          <w:b/>
+          <w:bCs/>
+        </w:rPr>
+        <w:t>Classe Arc (Question 1) :</w:t>
+      </w:r>
+    </w:p>
+    <w:p>
+      <w:r>
+        <w:t>Nous avons créé une classe Arc pour représenter un arc dans un graphe orienté. Un arc contient deux informations :</w:t>
       </w:r>
     </w:p>
     <w:p>
       <w:pPr>
         <w:numPr>
           <w:ilvl w:val="0"/>
-          <w:numId w:val="1"/>
+          <w:numId w:val="8"/>
         </w:numPr>
       </w:pPr>
+      <w:proofErr w:type="gramStart"/>
+      <w:r>
+        <w:t>le</w:t>
+      </w:r>
+      <w:proofErr w:type="gramEnd"/>
+      <w:r>
+        <w:t xml:space="preserve"> nom du nœud de destination (une chaîne de caractères) ;</w:t>
+      </w:r>
+    </w:p>
+    <w:p>
+      <w:pPr>
+        <w:numPr>
+          <w:ilvl w:val="0"/>
+          <w:numId w:val="8"/>
+        </w:numPr>
+      </w:pPr>
+      <w:proofErr w:type="gramStart"/>
+      <w:r>
+        <w:t>le</w:t>
+      </w:r>
+      <w:proofErr w:type="gramEnd"/>
+      <w:r>
+        <w:t xml:space="preserve"> coût de l'arc (un nombre réel positif).</w:t>
+      </w:r>
+    </w:p>
+    <w:p>
+      <w:r>
+        <w:t>Cela permet de connaître la direction de l'arc et son poids, utile pour les algorithmes de plus court chemin.</w:t>
+      </w:r>
+    </w:p>
+    <w:p/>
+    <w:p>
+      <w:pPr>
+        <w:rPr>
+          <w:b/>
+          <w:bCs/>
+        </w:rPr>
+      </w:pPr>
+      <w:r>
+        <w:rPr>
+          <w:b/>
+          <w:bCs/>
+        </w:rPr>
+        <w:t>Classe Arcs (Question 2) :</w:t>
+      </w:r>
+    </w:p>
+    <w:p>
+      <w:r>
+        <w:t>La classe Arcs regroupe une liste d'objets Arc qui partent d'un même nœud. Elle fournit :</w:t>
+      </w:r>
+    </w:p>
+    <w:p>
+      <w:pPr>
+        <w:numPr>
+          <w:ilvl w:val="0"/>
+          <w:numId w:val="9"/>
+        </w:numPr>
+      </w:pPr>
+      <w:proofErr w:type="gramStart"/>
+      <w:r>
+        <w:t>une</w:t>
+      </w:r>
+      <w:proofErr w:type="gramEnd"/>
+      <w:r>
+        <w:t xml:space="preserve"> méthode </w:t>
+      </w:r>
       <w:proofErr w:type="spellStart"/>
       <w:proofErr w:type="gramStart"/>
       <w:r>
-        <w:t>listeNoeuds</w:t>
+        <w:t>ajouterArc</w:t>
       </w:r>
       <w:proofErr w:type="spellEnd"/>
       <w:r>
@@ -165,68 +147,28 @@
       </w:r>
       <w:proofErr w:type="gramEnd"/>
       <w:r>
-        <w:t>) pour avoir la liste de tous les nœuds du graphe ;</w:t>
+        <w:t>Arc a) pour ajouter un arc ;</w:t>
       </w:r>
     </w:p>
     <w:p>
       <w:pPr>
         <w:numPr>
           <w:ilvl w:val="0"/>
-          <w:numId w:val="1"/>
+          <w:numId w:val="9"/>
         </w:numPr>
       </w:pPr>
       <w:proofErr w:type="gramStart"/>
       <w:r>
-        <w:t>suivants(</w:t>
+        <w:t>une</w:t>
       </w:r>
       <w:proofErr w:type="gramEnd"/>
       <w:r>
-        <w:t>String n) pour récupérer tous les arcs partant d’un nœud donné.</w:t>
-      </w:r>
-    </w:p>
-    <w:p>
-      <w:r>
-        <w:t xml:space="preserve">Classe </w:t>
-      </w:r>
-      <w:proofErr w:type="spellStart"/>
-      <w:r>
-        <w:t>GrapheListe</w:t>
-      </w:r>
-      <w:proofErr w:type="spellEnd"/>
-    </w:p>
-    <w:p>
-      <w:r>
-        <w:t>Question 4</w:t>
-      </w:r>
-      <w:r>
-        <w:t> :</w:t>
-      </w:r>
-    </w:p>
-    <w:p>
-      <w:r>
-        <w:lastRenderedPageBreak/>
-        <w:t xml:space="preserve"> </w:t>
-      </w:r>
-      <w:r>
-        <w:t xml:space="preserve">Nous avons ensuite réalisé une classe </w:t>
-      </w:r>
-      <w:proofErr w:type="spellStart"/>
-      <w:r>
-        <w:t>GrapheListe</w:t>
-      </w:r>
-      <w:proofErr w:type="spellEnd"/>
-      <w:r>
-        <w:t xml:space="preserve"> qui implémente l’interface Graphe. Cette classe utilise deux listes : une pour les noms des nœuds, et une autre pour leurs arcs. L’index dans ces deux listes permet de relier un nœud à ses arcs.</w:t>
-      </w:r>
-    </w:p>
-    <w:p>
-      <w:r>
-        <w:t xml:space="preserve">Nous avons aussi codé une méthode </w:t>
+        <w:t xml:space="preserve"> méthode </w:t>
       </w:r>
       <w:proofErr w:type="spellStart"/>
       <w:proofErr w:type="gramStart"/>
       <w:r>
-        <w:t>ajouterArc</w:t>
+        <w:t>getArcs</w:t>
       </w:r>
       <w:proofErr w:type="spellEnd"/>
       <w:r>
@@ -234,54 +176,40 @@
       </w:r>
       <w:proofErr w:type="gramEnd"/>
       <w:r>
-        <w:t xml:space="preserve">String </w:t>
-      </w:r>
-      <w:proofErr w:type="spellStart"/>
-      <w:r>
-        <w:t>depart</w:t>
-      </w:r>
-      <w:proofErr w:type="spellEnd"/>
-      <w:r>
-        <w:t>, String destination, double cout) qui permet d’ajouter un nouvel arc dans le graphe. Si les nœuds n’existent pas encore, ils sont ajoutés automatiquement.</w:t>
-      </w:r>
-    </w:p>
-    <w:p>
-      <w:r>
-        <w:t>Question 5</w:t>
-      </w:r>
-      <w:r>
-        <w:t> :</w:t>
-      </w:r>
-    </w:p>
-    <w:p>
-      <w:r>
-        <w:t xml:space="preserve"> Dans une méthode main, nous avons recréé le graphe de l’exemple donné dans le sujet. Cela nous a permis de tester l’ajout des arcs et de vérifier le bon fonctionnement de notre structure.</w:t>
-      </w:r>
-    </w:p>
-    <w:p>
-      <w:r>
-        <w:t>Question 6</w:t>
-      </w:r>
-      <w:r>
-        <w:t> :</w:t>
-      </w:r>
-    </w:p>
-    <w:p>
-      <w:r>
-        <w:t xml:space="preserve"> Pour afficher le </w:t>
-      </w:r>
-      <w:proofErr w:type="spellStart"/>
-      <w:r>
-        <w:t>graphe</w:t>
-      </w:r>
-      <w:proofErr w:type="spellEnd"/>
-      <w:r>
-        <w:t xml:space="preserve">, nous avons écrit une méthode </w:t>
-      </w:r>
+        <w:t>) pour récupérer la liste des arcs.</w:t>
+      </w:r>
+    </w:p>
+    <w:p>
+      <w:pPr>
+        <w:rPr>
+          <w:b/>
+          <w:bCs/>
+        </w:rPr>
+      </w:pPr>
+      <w:r>
+        <w:rPr>
+          <w:b/>
+          <w:bCs/>
+        </w:rPr>
+        <w:t>Interface Graphe (Question 3) :</w:t>
+      </w:r>
+    </w:p>
+    <w:p>
+      <w:r>
+        <w:t>Pour généraliser la structure d'un graphe, nous avons défini une interface Graphe avec deux méthodes essentielles :</w:t>
+      </w:r>
+    </w:p>
+    <w:p>
+      <w:pPr>
+        <w:numPr>
+          <w:ilvl w:val="0"/>
+          <w:numId w:val="10"/>
+        </w:numPr>
+      </w:pPr>
       <w:proofErr w:type="spellStart"/>
       <w:proofErr w:type="gramStart"/>
       <w:r>
-        <w:t>toString</w:t>
+        <w:t>listeNoeuds</w:t>
       </w:r>
       <w:proofErr w:type="spellEnd"/>
       <w:r>
@@ -289,181 +217,170 @@
       </w:r>
       <w:proofErr w:type="gramEnd"/>
       <w:r>
-        <w:t xml:space="preserve">) dans la classe </w:t>
+        <w:t>) : retourne la liste des nœuds ;</w:t>
+      </w:r>
+    </w:p>
+    <w:p>
+      <w:pPr>
+        <w:numPr>
+          <w:ilvl w:val="0"/>
+          <w:numId w:val="10"/>
+        </w:numPr>
+      </w:pPr>
+      <w:proofErr w:type="gramStart"/>
+      <w:r>
+        <w:t>suivants(</w:t>
+      </w:r>
+      <w:proofErr w:type="gramEnd"/>
+      <w:r>
+        <w:t>String n) : retourne la liste des arcs partant d'un nœud.</w:t>
+      </w:r>
+    </w:p>
+    <w:p>
+      <w:pPr>
+        <w:rPr>
+          <w:b/>
+          <w:bCs/>
+        </w:rPr>
+      </w:pPr>
+      <w:r>
+        <w:rPr>
+          <w:b/>
+          <w:bCs/>
+        </w:rPr>
+        <w:t xml:space="preserve">Classe </w:t>
       </w:r>
       <w:proofErr w:type="spellStart"/>
       <w:r>
+        <w:rPr>
+          <w:b/>
+          <w:bCs/>
+        </w:rPr>
         <w:t>GrapheListe</w:t>
       </w:r>
       <w:proofErr w:type="spellEnd"/>
       <w:r>
-        <w:t>. Elle affiche chaque nœud suivi de ses arcs sous forme :</w:t>
-      </w:r>
-    </w:p>
-    <w:p>
-      <w:pPr>
-        <w:rPr>
-          <w:lang w:val="en-GB"/>
-        </w:rPr>
-      </w:pPr>
-      <w:r>
-        <w:rPr>
-          <w:lang w:val="en-GB"/>
-        </w:rPr>
-        <w:t xml:space="preserve">A-&gt; </w:t>
-      </w:r>
+        <w:rPr>
+          <w:b/>
+          <w:bCs/>
+        </w:rPr>
+        <w:t xml:space="preserve"> (Question 4) :</w:t>
+      </w:r>
+    </w:p>
+    <w:p>
+      <w:r>
+        <w:t xml:space="preserve">Nous avons implémenté l'interface Graphe dans la classe </w:t>
+      </w:r>
+      <w:proofErr w:type="spellStart"/>
+      <w:r>
+        <w:t>GrapheListe</w:t>
+      </w:r>
+      <w:proofErr w:type="spellEnd"/>
+      <w:r>
+        <w:t>. Cette classe utilise deux listes parallèles :</w:t>
+      </w:r>
+    </w:p>
+    <w:p>
+      <w:pPr>
+        <w:numPr>
+          <w:ilvl w:val="0"/>
+          <w:numId w:val="11"/>
+        </w:numPr>
+      </w:pPr>
       <w:proofErr w:type="gramStart"/>
       <w:r>
-        <w:rPr>
-          <w:lang w:val="en-GB"/>
-        </w:rPr>
-        <w:t>B(</w:t>
+        <w:t>une</w:t>
       </w:r>
       <w:proofErr w:type="gramEnd"/>
       <w:r>
-        <w:rPr>
-          <w:lang w:val="en-GB"/>
-        </w:rPr>
-        <w:t xml:space="preserve">12) </w:t>
-      </w:r>
+        <w:t xml:space="preserve"> liste de nœuds (chaînes de caractères) ;</w:t>
+      </w:r>
+    </w:p>
+    <w:p>
+      <w:pPr>
+        <w:numPr>
+          <w:ilvl w:val="0"/>
+          <w:numId w:val="11"/>
+        </w:numPr>
+      </w:pPr>
       <w:proofErr w:type="gramStart"/>
       <w:r>
-        <w:rPr>
-          <w:lang w:val="en-GB"/>
-        </w:rPr>
-        <w:t>D(</w:t>
+        <w:t>une</w:t>
       </w:r>
       <w:proofErr w:type="gramEnd"/>
       <w:r>
-        <w:rPr>
-          <w:lang w:val="en-GB"/>
-        </w:rPr>
-        <w:t>87)</w:t>
-      </w:r>
-    </w:p>
-    <w:p>
-      <w:pPr>
-        <w:rPr>
-          <w:lang w:val="en-GB"/>
-        </w:rPr>
-      </w:pPr>
-      <w:r>
-        <w:rPr>
-          <w:lang w:val="en-GB"/>
-        </w:rPr>
-        <w:t xml:space="preserve">B-&gt; </w:t>
-      </w:r>
-      <w:proofErr w:type="gramStart"/>
-      <w:r>
-        <w:rPr>
-          <w:lang w:val="en-GB"/>
-        </w:rPr>
-        <w:t>E(</w:t>
-      </w:r>
-      <w:proofErr w:type="gramEnd"/>
-      <w:r>
-        <w:rPr>
-          <w:lang w:val="en-GB"/>
-        </w:rPr>
-        <w:t>11)</w:t>
-      </w:r>
-    </w:p>
-    <w:p>
-      <w:pPr>
-        <w:rPr>
-          <w:lang w:val="en-GB"/>
-        </w:rPr>
-      </w:pPr>
-      <w:r>
-        <w:rPr>
-          <w:lang w:val="en-GB"/>
-        </w:rPr>
-        <w:t xml:space="preserve">C-&gt; </w:t>
-      </w:r>
-      <w:proofErr w:type="gramStart"/>
-      <w:r>
-        <w:rPr>
-          <w:lang w:val="en-GB"/>
-        </w:rPr>
-        <w:t>A(</w:t>
-      </w:r>
-      <w:proofErr w:type="gramEnd"/>
-      <w:r>
-        <w:rPr>
-          <w:lang w:val="en-GB"/>
-        </w:rPr>
-        <w:t>19)</w:t>
-      </w:r>
-    </w:p>
-    <w:p>
-      <w:pPr>
-        <w:rPr>
-          <w:lang w:val="en-GB"/>
-        </w:rPr>
-      </w:pPr>
-      <w:r>
-        <w:rPr>
-          <w:lang w:val="en-GB"/>
-        </w:rPr>
-        <w:t xml:space="preserve">D-&gt; </w:t>
-      </w:r>
-      <w:proofErr w:type="gramStart"/>
-      <w:r>
-        <w:rPr>
-          <w:lang w:val="en-GB"/>
-        </w:rPr>
-        <w:t>B(</w:t>
-      </w:r>
-      <w:proofErr w:type="gramEnd"/>
-      <w:r>
-        <w:rPr>
-          <w:lang w:val="en-GB"/>
-        </w:rPr>
-        <w:t xml:space="preserve">23) </w:t>
-      </w:r>
-      <w:proofErr w:type="gramStart"/>
-      <w:r>
-        <w:rPr>
-          <w:lang w:val="en-GB"/>
-        </w:rPr>
-        <w:t>C(</w:t>
-      </w:r>
-      <w:proofErr w:type="gramEnd"/>
-      <w:r>
-        <w:rPr>
-          <w:lang w:val="en-GB"/>
-        </w:rPr>
-        <w:t>10)</w:t>
-      </w:r>
-    </w:p>
-    <w:p>
-      <w:r>
-        <w:t xml:space="preserve">E-&gt; </w:t>
-      </w:r>
-      <w:proofErr w:type="gramStart"/>
-      <w:r>
-        <w:t>D(</w:t>
-      </w:r>
-      <w:proofErr w:type="gramEnd"/>
-      <w:r>
-        <w:t>43)</w:t>
-      </w:r>
-    </w:p>
-    <w:p>
-      <w:r>
-        <w:t>Question 7</w:t>
-      </w:r>
-      <w:r>
-        <w:t> :</w:t>
-      </w:r>
-    </w:p>
-    <w:p>
-      <w:r>
-        <w:t xml:space="preserve"> Enfin, nous avons écrit des tests unitaires pour vérifier que le graphe est bien construit. Nous avons vérifié la liste des nœuds, les arcs de chaque nœud et l’affichage avec </w:t>
+        <w:t xml:space="preserve"> liste d'objets Arcs correspondant aux arcs partant de chaque nœud.</w:t>
+      </w:r>
+    </w:p>
+    <w:p>
+      <w:r>
+        <w:t xml:space="preserve">Une méthode </w:t>
       </w:r>
       <w:proofErr w:type="spellStart"/>
       <w:proofErr w:type="gramStart"/>
       <w:r>
+        <w:t>ajouterArc</w:t>
+      </w:r>
+      <w:proofErr w:type="spellEnd"/>
+      <w:r>
+        <w:t>(</w:t>
+      </w:r>
+      <w:proofErr w:type="gramEnd"/>
+      <w:r>
+        <w:t xml:space="preserve">String </w:t>
+      </w:r>
+      <w:proofErr w:type="spellStart"/>
+      <w:r>
+        <w:t>depart</w:t>
+      </w:r>
+      <w:proofErr w:type="spellEnd"/>
+      <w:r>
+        <w:t>, String destination, double cout) permet d'ajouter un arc et crée les nœuds si besoin.</w:t>
+      </w:r>
+    </w:p>
+    <w:p>
+      <w:pPr>
+        <w:rPr>
+          <w:b/>
+          <w:bCs/>
+        </w:rPr>
+      </w:pPr>
+      <w:r>
+        <w:rPr>
+          <w:b/>
+          <w:bCs/>
+        </w:rPr>
+        <w:t>Test manuel (Question 5) :</w:t>
+      </w:r>
+    </w:p>
+    <w:p>
+      <w:r>
+        <w:lastRenderedPageBreak/>
+        <w:t>Dans une méthode main, nous avons créé un petit graphe d'exemple (comme celui du sujet) pour tester l'ajout d'arcs et la structure du graphe.</w:t>
+      </w:r>
+    </w:p>
+    <w:p>
+      <w:pPr>
+        <w:rPr>
+          <w:b/>
+          <w:bCs/>
+        </w:rPr>
+      </w:pPr>
+      <w:r>
+        <w:rPr>
+          <w:b/>
+          <w:bCs/>
+        </w:rPr>
+        <w:t>Affichage (Question 6) :</w:t>
+      </w:r>
+    </w:p>
+    <w:p>
+      <w:r>
+        <w:t xml:space="preserve">La méthode </w:t>
+      </w:r>
+      <w:proofErr w:type="spellStart"/>
+      <w:proofErr w:type="gramStart"/>
+      <w:r>
         <w:t>toString</w:t>
       </w:r>
       <w:proofErr w:type="spellEnd"/>
@@ -472,15 +389,727 @@
       </w:r>
       <w:proofErr w:type="gramEnd"/>
       <w:r>
-        <w:t>).</w:t>
+        <w:t xml:space="preserve">) de </w:t>
+      </w:r>
+      <w:proofErr w:type="spellStart"/>
+      <w:r>
+        <w:t>GrapheListe</w:t>
+      </w:r>
+      <w:proofErr w:type="spellEnd"/>
+      <w:r>
+        <w:t xml:space="preserve"> affiche le graphe sous la forme suivante :</w:t>
+      </w:r>
+    </w:p>
+    <w:p>
+      <w:pPr>
+        <w:rPr>
+          <w:lang w:val="en-GB"/>
+        </w:rPr>
+      </w:pPr>
+      <w:r>
+        <w:rPr>
+          <w:lang w:val="en-GB"/>
+        </w:rPr>
+        <w:t xml:space="preserve">A -&gt; </w:t>
+      </w:r>
+      <w:proofErr w:type="gramStart"/>
+      <w:r>
+        <w:rPr>
+          <w:lang w:val="en-GB"/>
+        </w:rPr>
+        <w:t>B(</w:t>
+      </w:r>
+      <w:proofErr w:type="gramEnd"/>
+      <w:r>
+        <w:rPr>
+          <w:lang w:val="en-GB"/>
+        </w:rPr>
+        <w:t xml:space="preserve">12) </w:t>
+      </w:r>
+      <w:proofErr w:type="gramStart"/>
+      <w:r>
+        <w:rPr>
+          <w:lang w:val="en-GB"/>
+        </w:rPr>
+        <w:t>D(</w:t>
+      </w:r>
+      <w:proofErr w:type="gramEnd"/>
+      <w:r>
+        <w:rPr>
+          <w:lang w:val="en-GB"/>
+        </w:rPr>
+        <w:t>87)</w:t>
+      </w:r>
+    </w:p>
+    <w:p>
+      <w:pPr>
+        <w:rPr>
+          <w:lang w:val="en-GB"/>
+        </w:rPr>
+      </w:pPr>
+      <w:r>
+        <w:rPr>
+          <w:lang w:val="en-GB"/>
+        </w:rPr>
+        <w:t xml:space="preserve">B -&gt; </w:t>
+      </w:r>
+      <w:proofErr w:type="gramStart"/>
+      <w:r>
+        <w:rPr>
+          <w:lang w:val="en-GB"/>
+        </w:rPr>
+        <w:t>E(</w:t>
+      </w:r>
+      <w:proofErr w:type="gramEnd"/>
+      <w:r>
+        <w:rPr>
+          <w:lang w:val="en-GB"/>
+        </w:rPr>
+        <w:t>11)</w:t>
+      </w:r>
+    </w:p>
+    <w:p>
+      <w:pPr>
+        <w:rPr>
+          <w:lang w:val="en-GB"/>
+        </w:rPr>
+      </w:pPr>
+      <w:r>
+        <w:rPr>
+          <w:lang w:val="en-GB"/>
+        </w:rPr>
+        <w:t xml:space="preserve">C -&gt; </w:t>
+      </w:r>
+      <w:proofErr w:type="gramStart"/>
+      <w:r>
+        <w:rPr>
+          <w:lang w:val="en-GB"/>
+        </w:rPr>
+        <w:t>A(</w:t>
+      </w:r>
+      <w:proofErr w:type="gramEnd"/>
+      <w:r>
+        <w:rPr>
+          <w:lang w:val="en-GB"/>
+        </w:rPr>
+        <w:t>19)</w:t>
+      </w:r>
+    </w:p>
+    <w:p>
+      <w:pPr>
+        <w:rPr>
+          <w:lang w:val="en-GB"/>
+        </w:rPr>
+      </w:pPr>
+      <w:r>
+        <w:rPr>
+          <w:lang w:val="en-GB"/>
+        </w:rPr>
+        <w:t xml:space="preserve">D -&gt; </w:t>
+      </w:r>
+      <w:proofErr w:type="gramStart"/>
+      <w:r>
+        <w:rPr>
+          <w:lang w:val="en-GB"/>
+        </w:rPr>
+        <w:t>B(</w:t>
+      </w:r>
+      <w:proofErr w:type="gramEnd"/>
+      <w:r>
+        <w:rPr>
+          <w:lang w:val="en-GB"/>
+        </w:rPr>
+        <w:t xml:space="preserve">23) </w:t>
+      </w:r>
+      <w:proofErr w:type="gramStart"/>
+      <w:r>
+        <w:rPr>
+          <w:lang w:val="en-GB"/>
+        </w:rPr>
+        <w:t>C(</w:t>
+      </w:r>
+      <w:proofErr w:type="gramEnd"/>
+      <w:r>
+        <w:rPr>
+          <w:lang w:val="en-GB"/>
+        </w:rPr>
+        <w:t>10)</w:t>
+      </w:r>
+    </w:p>
+    <w:p>
+      <w:r>
+        <w:t xml:space="preserve">E -&gt; </w:t>
+      </w:r>
+      <w:proofErr w:type="gramStart"/>
+      <w:r>
+        <w:t>D(</w:t>
+      </w:r>
+      <w:proofErr w:type="gramEnd"/>
+      <w:r>
+        <w:t>43)</w:t>
+      </w:r>
+    </w:p>
+    <w:p>
+      <w:r>
+        <w:t>Cela permet de vérifier visuellement les arcs de chaque nœud.</w:t>
+      </w:r>
+    </w:p>
+    <w:p>
+      <w:pPr>
+        <w:rPr>
+          <w:b/>
+          <w:bCs/>
+        </w:rPr>
+      </w:pPr>
+      <w:r>
+        <w:rPr>
+          <w:b/>
+          <w:bCs/>
+        </w:rPr>
+        <w:t>Tests (Question 7) :</w:t>
+      </w:r>
+    </w:p>
+    <w:p>
+      <w:r>
+        <w:t>Nous avons écrit des tests pour vérifier que :</w:t>
+      </w:r>
+    </w:p>
+    <w:p>
+      <w:pPr>
+        <w:numPr>
+          <w:ilvl w:val="0"/>
+          <w:numId w:val="12"/>
+        </w:numPr>
+      </w:pPr>
+      <w:proofErr w:type="gramStart"/>
+      <w:r>
+        <w:t>la</w:t>
+      </w:r>
+      <w:proofErr w:type="gramEnd"/>
+      <w:r>
+        <w:t xml:space="preserve"> liste des nœuds est correcte ;</w:t>
+      </w:r>
+    </w:p>
+    <w:p>
+      <w:pPr>
+        <w:numPr>
+          <w:ilvl w:val="0"/>
+          <w:numId w:val="12"/>
+        </w:numPr>
+      </w:pPr>
+      <w:proofErr w:type="gramStart"/>
+      <w:r>
+        <w:t>les</w:t>
+      </w:r>
+      <w:proofErr w:type="gramEnd"/>
+      <w:r>
+        <w:t xml:space="preserve"> arcs partants de chaque nœud sont corrects ;</w:t>
+      </w:r>
+    </w:p>
+    <w:p>
+      <w:pPr>
+        <w:numPr>
+          <w:ilvl w:val="0"/>
+          <w:numId w:val="12"/>
+        </w:numPr>
+      </w:pPr>
+      <w:proofErr w:type="gramStart"/>
+      <w:r>
+        <w:t>la</w:t>
+      </w:r>
+      <w:proofErr w:type="gramEnd"/>
+      <w:r>
+        <w:t xml:space="preserve"> méthode </w:t>
+      </w:r>
+      <w:proofErr w:type="spellStart"/>
+      <w:proofErr w:type="gramStart"/>
+      <w:r>
+        <w:t>toString</w:t>
+      </w:r>
+      <w:proofErr w:type="spellEnd"/>
+      <w:r>
+        <w:t>(</w:t>
+      </w:r>
+      <w:proofErr w:type="gramEnd"/>
+      <w:r>
+        <w:t>) affiche bien le graphe.</w:t>
+      </w:r>
+    </w:p>
+    <w:p>
+      <w:pPr>
+        <w:rPr>
+          <w:b/>
+          <w:bCs/>
+        </w:rPr>
+      </w:pPr>
+      <w:r>
+        <w:rPr>
+          <w:b/>
+          <w:bCs/>
+        </w:rPr>
+        <w:t>3. Algorithmes de plus court chemin (4h)</w:t>
+      </w:r>
+    </w:p>
+    <w:p>
+      <w:pPr>
+        <w:rPr>
+          <w:b/>
+          <w:bCs/>
+        </w:rPr>
+      </w:pPr>
+      <w:r>
+        <w:rPr>
+          <w:b/>
+          <w:bCs/>
+        </w:rPr>
+        <w:t>Dijkstra (Question 8) :</w:t>
+      </w:r>
+    </w:p>
+    <w:p>
+      <w:r>
+        <w:t>L'algorithme de Dijkstra est implémenté dans la classe Dijkstra. Il permet de calculer les plus courts chemins à partir d'un nœud source, en supposant que tous les coûts sont positifs.</w:t>
+      </w:r>
+    </w:p>
+    <w:p>
+      <w:r>
+        <w:t>Le principe :</w:t>
+      </w:r>
+    </w:p>
+    <w:p>
+      <w:pPr>
+        <w:numPr>
+          <w:ilvl w:val="0"/>
+          <w:numId w:val="13"/>
+        </w:numPr>
+      </w:pPr>
+      <w:r>
+        <w:t>Initialisation des distances à l'infini, sauf pour le nœud de départ (0).</w:t>
+      </w:r>
+    </w:p>
+    <w:p>
+      <w:pPr>
+        <w:numPr>
+          <w:ilvl w:val="0"/>
+          <w:numId w:val="13"/>
+        </w:numPr>
+      </w:pPr>
+      <w:r>
+        <w:t>Parcours des nœuds par ordre de distance minimale.</w:t>
+      </w:r>
+    </w:p>
+    <w:p>
+      <w:pPr>
+        <w:numPr>
+          <w:ilvl w:val="0"/>
+          <w:numId w:val="13"/>
+        </w:numPr>
+      </w:pPr>
+      <w:r>
+        <w:t>Mise à jour des voisins si un chemin plus court est trouvé.</w:t>
+      </w:r>
+    </w:p>
+    <w:p>
+      <w:pPr>
+        <w:rPr>
+          <w:b/>
+          <w:bCs/>
+        </w:rPr>
+      </w:pPr>
+      <w:r>
+        <w:rPr>
+          <w:b/>
+          <w:bCs/>
+        </w:rPr>
+        <w:t>Bellman-Ford (Question 9) :</w:t>
+      </w:r>
+    </w:p>
+    <w:p>
+      <w:r>
+        <w:t xml:space="preserve">L'algorithme de Bellman-Ford, codé dans la classe </w:t>
+      </w:r>
+      <w:proofErr w:type="spellStart"/>
+      <w:r>
+        <w:t>BellmanFord</w:t>
+      </w:r>
+      <w:proofErr w:type="spellEnd"/>
+      <w:r>
+        <w:t>, fonctionne aussi pour les coûts négatifs. Il répète la mise à jour des distances jusqu'à ce qu'aucun changement ne soit détecté.</w:t>
+      </w:r>
+    </w:p>
+    <w:p>
+      <w:r>
+        <w:t>Avantage : il gère les coûts négatifs. Inconvénient : il est plus lent que Dijkstra.</w:t>
+      </w:r>
+    </w:p>
+    <w:p>
+      <w:pPr>
+        <w:rPr>
+          <w:b/>
+          <w:bCs/>
+        </w:rPr>
+      </w:pPr>
+      <w:r>
+        <w:rPr>
+          <w:b/>
+          <w:bCs/>
+        </w:rPr>
+        <w:t>Utilisation réelle (Question 10) :</w:t>
+      </w:r>
+    </w:p>
+    <w:p>
+      <w:r>
+        <w:lastRenderedPageBreak/>
+        <w:t xml:space="preserve">Nous avons testé les deux algorithmes sur le fichier plan-reseau.txt, représentant le réseau du métro parisien. La classe </w:t>
+      </w:r>
+      <w:proofErr w:type="spellStart"/>
+      <w:r>
+        <w:t>LireReseau</w:t>
+      </w:r>
+      <w:proofErr w:type="spellEnd"/>
+      <w:r>
+        <w:t xml:space="preserve"> lit ce fichier et construit un </w:t>
+      </w:r>
+      <w:proofErr w:type="spellStart"/>
+      <w:r>
+        <w:t>GrapheListe</w:t>
+      </w:r>
+      <w:proofErr w:type="spellEnd"/>
+      <w:r>
+        <w:t>.</w:t>
+      </w:r>
+    </w:p>
+    <w:p>
+      <w:r>
+        <w:t>Des trajets ont été testés, et les chemins, ainsi que le temps d'exécution (en nanosecondes), ont été affichés pour chaque algorithme.</w:t>
+      </w:r>
+    </w:p>
+    <w:p>
+      <w:r>
+        <w:t>Exemple d'affichage :</w:t>
+      </w:r>
+    </w:p>
+    <w:p>
+      <w:r>
+        <w:t xml:space="preserve">Départ   Arrivée   Chemin (ID </w:t>
+      </w:r>
+      <w:proofErr w:type="gramStart"/>
+      <w:r>
+        <w:t xml:space="preserve">stations)   </w:t>
+      </w:r>
+      <w:proofErr w:type="gramEnd"/>
+      <w:r>
+        <w:t xml:space="preserve">         Temps Dijkstra       Temps Bellman-Ford</w:t>
+      </w:r>
+    </w:p>
+    <w:p>
+      <w:r>
+        <w:t>---------------------------------------------------------------------------------------------</w:t>
+      </w:r>
+    </w:p>
+    <w:p>
+      <w:r>
+        <w:t xml:space="preserve">1        17     </w:t>
+      </w:r>
+      <w:proofErr w:type="gramStart"/>
+      <w:r>
+        <w:t xml:space="preserve">   [</w:t>
+      </w:r>
+      <w:proofErr w:type="gramEnd"/>
+      <w:r>
+        <w:t>1, 2, 3, ..., 17]               2000000 ns            5000000 ns</w:t>
+      </w:r>
+    </w:p>
+    <w:p>
+      <w:pPr>
+        <w:rPr>
+          <w:b/>
+          <w:bCs/>
+        </w:rPr>
+      </w:pPr>
+      <w:r>
+        <w:rPr>
+          <w:b/>
+          <w:bCs/>
+        </w:rPr>
+        <w:t>Changement de ligne (Question 11) :</w:t>
+      </w:r>
+    </w:p>
+    <w:p>
+      <w:r>
+        <w:t>Nous avons implémenté une version modifiée de chaque algorithme (resoudre2) qui ajoute une pénalité de 10 en cas de changement de ligne de métro. Cela permet de simuler les correspondances.</w:t>
+      </w:r>
+    </w:p>
+    <w:p>
+      <w:r>
+        <w:t>Le changement de ligne est détecté grâce à la comparaison des noms de lignes dans les objets Arc.</w:t>
+      </w:r>
+    </w:p>
+    <w:p>
+      <w:pPr>
+        <w:rPr>
+          <w:b/>
+          <w:bCs/>
+        </w:rPr>
+      </w:pPr>
+      <w:r>
+        <w:rPr>
+          <w:b/>
+          <w:bCs/>
+        </w:rPr>
+        <w:t>Comparaison des performances (Question 12) :</w:t>
+      </w:r>
+    </w:p>
+    <w:p>
+      <w:r>
+        <w:t>Nous avons comparé les temps d’exécution de Dijkstra et Bellman-Ford sur différents trajets. Dijkstra est généralement plus rapide, car il s’arrête dès que tous les plus courts chemins sont trouvés. Bellman-Ford, lui, répète plusieurs fois les vérifications, ce qui rallonge le temps de calcul.</w:t>
+      </w:r>
+    </w:p>
+    <w:p>
+      <w:pPr>
+        <w:rPr>
+          <w:b/>
+          <w:bCs/>
+        </w:rPr>
+      </w:pPr>
+      <w:r>
+        <w:rPr>
+          <w:b/>
+          <w:bCs/>
+        </w:rPr>
+        <w:t>Comparaison des chemins (Question 13) :</w:t>
+      </w:r>
+    </w:p>
+    <w:p>
+      <w:r>
+        <w:t>Nous avons aussi comparé les chemins retournés par les deux algorithmes. Dans la majorité des cas, ils trouvent les mêmes chemins. Cependant, en ajoutant la pénalité de changement de ligne, les chemins peuvent différer, car certains trajets avec correspondances deviennent plus coûteux.</w:t>
+      </w:r>
+    </w:p>
+    <w:p>
+      <w:pPr>
+        <w:rPr>
+          <w:b/>
+          <w:bCs/>
+        </w:rPr>
+      </w:pPr>
+      <w:r>
+        <w:rPr>
+          <w:b/>
+          <w:bCs/>
+        </w:rPr>
+        <w:t>Influence de la pénalité (Question 14) :</w:t>
+      </w:r>
+    </w:p>
+    <w:p>
+      <w:r>
+        <w:t>Nous avons observé qu’ajouter une pénalité de 10 pour les changements de ligne influence fortement le chemin choisi. Par exemple, un trajet avec correspondance peut devenir moins intéressant qu’un chemin plus long mais sur une même ligne.</w:t>
+      </w:r>
+    </w:p>
+    <w:p>
+      <w:pPr>
+        <w:rPr>
+          <w:b/>
+          <w:bCs/>
+        </w:rPr>
+      </w:pPr>
+      <w:r>
+        <w:rPr>
+          <w:b/>
+          <w:bCs/>
+        </w:rPr>
+        <w:t>Simulation d’un trajet (Question 15) :</w:t>
+      </w:r>
+    </w:p>
+    <w:p>
+      <w:r>
+        <w:t>Nous avons utilisé le programme pour simuler un trajet entre deux stations données. Le chemin est affiché sous forme de liste de noms ou d’ID de stations. Cela permet de visualiser l’itinéraire choisi par l’algorithme.</w:t>
+      </w:r>
+    </w:p>
+    <w:p>
+      <w:pPr>
+        <w:rPr>
+          <w:b/>
+          <w:bCs/>
+        </w:rPr>
+      </w:pPr>
+      <w:r>
+        <w:rPr>
+          <w:b/>
+          <w:bCs/>
+        </w:rPr>
+        <w:t>Affichage détaillé (Question 16) :</w:t>
+      </w:r>
+    </w:p>
+    <w:p>
+      <w:r>
+        <w:lastRenderedPageBreak/>
+        <w:t>Nous avons ajouté un affichage plus détaillé du chemin, incluant les stations traversées, leur ligne et le coût total. Cela permet une meilleure compréhension du résultat fourni par l’algorithme.</w:t>
+      </w:r>
+    </w:p>
+    <w:p>
+      <w:pPr>
+        <w:rPr>
+          <w:b/>
+          <w:bCs/>
+        </w:rPr>
+      </w:pPr>
+      <w:r>
+        <w:rPr>
+          <w:b/>
+          <w:bCs/>
+        </w:rPr>
+        <w:t>Robustesse du programme (Question 17) :</w:t>
+      </w:r>
+    </w:p>
+    <w:p>
+      <w:r>
+        <w:t>Le programme gère les cas où il n’y a pas de chemin entre deux stations (par exemple si elles ne sont pas connectées). Dans ce cas, aucune erreur ne se produit, et une liste vide ou un message explicatif est affiché.</w:t>
+      </w:r>
+    </w:p>
+    <w:p>
+      <w:pPr>
+        <w:rPr>
+          <w:b/>
+          <w:bCs/>
+        </w:rPr>
+      </w:pPr>
+      <w:r>
+        <w:rPr>
+          <w:b/>
+          <w:bCs/>
+        </w:rPr>
+        <w:t>Lecture du fichier réseau (Question 18) :</w:t>
+      </w:r>
+    </w:p>
+    <w:p>
+      <w:r>
+        <w:t xml:space="preserve">La classe </w:t>
+      </w:r>
+      <w:proofErr w:type="spellStart"/>
+      <w:r>
+        <w:t>LireReseau</w:t>
+      </w:r>
+      <w:proofErr w:type="spellEnd"/>
+      <w:r>
+        <w:t xml:space="preserve"> lit correctement les stations (avec leur nom et ID) et les connexions (avec temps et ligne). Nous avons corrigé des erreurs liées aux identifiants manquants ou aux noms incorrects pour garantir une lecture fiable.</w:t>
+      </w:r>
+    </w:p>
+    <w:p>
+      <w:pPr>
+        <w:rPr>
+          <w:b/>
+          <w:bCs/>
+        </w:rPr>
+      </w:pPr>
+      <w:r>
+        <w:rPr>
+          <w:b/>
+          <w:bCs/>
+        </w:rPr>
+        <w:t>Construction automatique du graphe (Question 19) :</w:t>
+      </w:r>
+    </w:p>
+    <w:p>
+      <w:r>
+        <w:t>Le graphe est construit automatiquement depuis le fichier. Chaque station est identifiée et reliée à ses voisines selon les données du fichier. Cela évite toute saisie manuelle des données.</w:t>
+      </w:r>
+    </w:p>
+    <w:p>
+      <w:pPr>
+        <w:rPr>
+          <w:b/>
+          <w:bCs/>
+        </w:rPr>
+      </w:pPr>
+      <w:r>
+        <w:rPr>
+          <w:b/>
+          <w:bCs/>
+        </w:rPr>
+        <w:t>Généralisation (Question 20) :</w:t>
+      </w:r>
+    </w:p>
+    <w:p>
+      <w:r>
+        <w:t>Notre programme peut fonctionner avec d’autres réseaux que celui du métro parisien, à condition de fournir un fichier texte dans le bon format. Cela le rend adaptable à différents cas réels de transport ou de graphes.</w:t>
+      </w:r>
+    </w:p>
+    <w:p>
+      <w:pPr>
+        <w:rPr>
+          <w:b/>
+          <w:bCs/>
+        </w:rPr>
+      </w:pPr>
+      <w:r>
+        <w:rPr>
+          <w:b/>
+          <w:bCs/>
+        </w:rPr>
+        <w:t>Analyse des résultats (Question 21) :</w:t>
+      </w:r>
+    </w:p>
+    <w:p>
+      <w:r>
+        <w:t>Nous avons analysé les résultats obtenus sur plusieurs trajets. Les chemins trouvés sont pertinents, et l’ajout de la pénalité améliore la simulation du comportement d’un utilisateur réel (préférer un trajet direct sans changement).</w:t>
+      </w:r>
+    </w:p>
+    <w:p>
+      <w:pPr>
+        <w:rPr>
+          <w:b/>
+          <w:bCs/>
+        </w:rPr>
+      </w:pPr>
+      <w:r>
+        <w:rPr>
+          <w:b/>
+          <w:bCs/>
+        </w:rPr>
+        <w:t>Améliorations possibles (Question 22) :</w:t>
+      </w:r>
+    </w:p>
+    <w:p>
+      <w:r>
+        <w:t>Le programme pourrait être amélioré en ajoutant une interface graphique, en permettant une saisie dynamique des stations, ou en affichant les trajets sur un plan. On pourrait aussi prendre en compte le temps d’attente ou la fréquence des métros pour rendre les calculs encore plus réalistes.</w:t>
+      </w:r>
+    </w:p>
+    <w:p>
+      <w:pPr>
+        <w:rPr>
+          <w:b/>
+          <w:bCs/>
+        </w:rPr>
+      </w:pPr>
+      <w:r>
+        <w:rPr>
+          <w:b/>
+          <w:bCs/>
+        </w:rPr>
+        <w:t>4. Conclusion</w:t>
+      </w:r>
+    </w:p>
+    <w:p>
+      <w:r>
+        <w:t>Ce projet nous a permis de comprendre la représentation d'un graphe en Java, ainsi que deux algorithmes classiques de recherche de plus court chemin : Dijkstra et Bellman-Ford.</w:t>
+      </w:r>
+    </w:p>
+    <w:p>
+      <w:r>
+        <w:lastRenderedPageBreak/>
+        <w:t>Nous avons pu appliquer ces algorithmes à un cas réel (le métro parisien), tout en analysant leur comportement, leur temps d'exécution et leur pertinence selon les données.</w:t>
+      </w:r>
+    </w:p>
+    <w:p>
+      <w:r>
+        <w:t>Nous avons également vu l'intérêt d'adapter un algorithme aux contraintes du problème, ici le changement de ligne.</w:t>
+      </w:r>
+    </w:p>
+    <w:p>
+      <w:r>
+        <w:t>Ce projet nous a appris à modéliser un problème complexe, à le décomposer en classes et méthodes Java, et à analyser les résultats pour en tirer des conclusions.</w:t>
       </w:r>
     </w:p>
     <w:p/>
-    <w:p>
-      <w:pPr>
-        <w:jc w:val="center"/>
-      </w:pPr>
-    </w:p>
     <w:sectPr>
       <w:pgSz w:w="11906" w:h="16838"/>
       <w:pgMar w:top="1417" w:right="1417" w:bottom="1417" w:left="1417" w:header="708" w:footer="708" w:gutter="0"/>
@@ -494,6 +1123,602 @@
 <file path=word/numbering.xml><?xml version="1.0" encoding="utf-8"?>
 <w:numbering xmlns:wpc="http://schemas.microsoft.com/office/word/2010/wordprocessingCanvas" xmlns:cx="http://schemas.microsoft.com/office/drawing/2014/chartex" xmlns:cx1="http://schemas.microsoft.com/office/drawing/2015/9/8/chartex" xmlns:cx2="http://schemas.microsoft.com/office/drawing/2015/10/21/chartex" xmlns:cx3="http://schemas.microsoft.com/office/drawing/2016/5/9/chartex" xmlns:cx4="http://schemas.microsoft.com/office/drawing/2016/5/10/chartex" xmlns:cx5="http://schemas.microsoft.com/office/drawing/2016/5/11/chartex" xmlns:cx6="http://schemas.microsoft.com/office/drawing/2016/5/12/chartex" xmlns:cx7="http://schemas.microsoft.com/office/drawing/2016/5/13/chartex" xmlns:cx8="http://schemas.microsoft.com/office/drawing/2016/5/14/chartex" xmlns:mc="http://schemas.openxmlformats.org/markup-compatibility/2006" xmlns:aink="http://schemas.microsoft.com/office/drawing/2016/ink" xmlns:am3d="http://schemas.microsoft.com/office/drawing/2017/model3d" xmlns:o="urn:schemas-microsoft-com:office:office" xmlns:oel="http://schemas.microsoft.com/office/2019/extlst" xmlns:r="http://schemas.openxmlformats.org/officeDocument/2006/relationships" xmlns:m="http://schemas.openxmlformats.org/officeDocument/2006/math" xmlns:v="urn:schemas-microsoft-com:vml" xmlns:wp14="http://schemas.microsoft.com/office/word/2010/wordprocessingDrawing" xmlns:wp="http://schemas.openxmlformats.org/drawingml/2006/wordprocessingDrawing" xmlns:w10="urn:schemas-microsoft-com:office:word" xmlns:w="http://schemas.openxmlformats.org/wordprocessingml/2006/main" xmlns:w14="http://schemas.microsoft.com/office/word/2010/wordml" xmlns:w15="http://schemas.microsoft.com/office/word/2012/wordml" xmlns:w16cex="http://schemas.microsoft.com/office/word/2018/wordml/cex" xmlns:w16cid="http://schemas.microsoft.com/office/word/2016/wordml/cid" xmlns:w16="http://schemas.microsoft.com/office/word/2018/wordml" xmlns:w16du="http://schemas.microsoft.com/office/word/2023/wordml/word16du" xmlns:w16sdtdh="http://schemas.microsoft.com/office/word/2020/wordml/sdtdatahash" xmlns:w16sdtfl="http://schemas.microsoft.com/office/word/2024/wordml/sdtformatlock" xmlns:w16se="http://schemas.microsoft.com/office/word/2015/wordml/symex" xmlns:wpg="http://schemas.microsoft.com/office/word/2010/wordprocessingGroup" xmlns:wpi="http://schemas.microsoft.com/office/word/2010/wordprocessingInk" xmlns:wne="http://schemas.microsoft.com/office/word/2006/wordml" xmlns:wps="http://schemas.microsoft.com/office/word/2010/wordprocessingShape" mc:Ignorable="w14 w15 w16se w16cid w16 w16cex w16sdtdh w16sdtfl w16du wp14">
   <w:abstractNum w:abstractNumId="0" w15:restartNumberingAfterBreak="0">
+    <w:nsid w:val="1A1B31F5"/>
+    <w:multiLevelType w:val="multilevel"/>
+    <w:tmpl w:val="6A8863D0"/>
+    <w:lvl w:ilvl="0">
+      <w:start w:val="1"/>
+      <w:numFmt w:val="bullet"/>
+      <w:lvlText w:val=""/>
+      <w:lvlJc w:val="left"/>
+      <w:pPr>
+        <w:tabs>
+          <w:tab w:val="num" w:pos="720"/>
+        </w:tabs>
+        <w:ind w:left="720" w:hanging="360"/>
+      </w:pPr>
+      <w:rPr>
+        <w:rFonts w:ascii="Symbol" w:hAnsi="Symbol" w:hint="default"/>
+        <w:sz w:val="20"/>
+      </w:rPr>
+    </w:lvl>
+    <w:lvl w:ilvl="1" w:tentative="1">
+      <w:start w:val="1"/>
+      <w:numFmt w:val="bullet"/>
+      <w:lvlText w:val="o"/>
+      <w:lvlJc w:val="left"/>
+      <w:pPr>
+        <w:tabs>
+          <w:tab w:val="num" w:pos="1440"/>
+        </w:tabs>
+        <w:ind w:left="1440" w:hanging="360"/>
+      </w:pPr>
+      <w:rPr>
+        <w:rFonts w:ascii="Courier New" w:hAnsi="Courier New" w:hint="default"/>
+        <w:sz w:val="20"/>
+      </w:rPr>
+    </w:lvl>
+    <w:lvl w:ilvl="2" w:tentative="1">
+      <w:start w:val="1"/>
+      <w:numFmt w:val="bullet"/>
+      <w:lvlText w:val=""/>
+      <w:lvlJc w:val="left"/>
+      <w:pPr>
+        <w:tabs>
+          <w:tab w:val="num" w:pos="2160"/>
+        </w:tabs>
+        <w:ind w:left="2160" w:hanging="360"/>
+      </w:pPr>
+      <w:rPr>
+        <w:rFonts w:ascii="Wingdings" w:hAnsi="Wingdings" w:hint="default"/>
+        <w:sz w:val="20"/>
+      </w:rPr>
+    </w:lvl>
+    <w:lvl w:ilvl="3" w:tentative="1">
+      <w:start w:val="1"/>
+      <w:numFmt w:val="bullet"/>
+      <w:lvlText w:val=""/>
+      <w:lvlJc w:val="left"/>
+      <w:pPr>
+        <w:tabs>
+          <w:tab w:val="num" w:pos="2880"/>
+        </w:tabs>
+        <w:ind w:left="2880" w:hanging="360"/>
+      </w:pPr>
+      <w:rPr>
+        <w:rFonts w:ascii="Wingdings" w:hAnsi="Wingdings" w:hint="default"/>
+        <w:sz w:val="20"/>
+      </w:rPr>
+    </w:lvl>
+    <w:lvl w:ilvl="4" w:tentative="1">
+      <w:start w:val="1"/>
+      <w:numFmt w:val="bullet"/>
+      <w:lvlText w:val=""/>
+      <w:lvlJc w:val="left"/>
+      <w:pPr>
+        <w:tabs>
+          <w:tab w:val="num" w:pos="3600"/>
+        </w:tabs>
+        <w:ind w:left="3600" w:hanging="360"/>
+      </w:pPr>
+      <w:rPr>
+        <w:rFonts w:ascii="Wingdings" w:hAnsi="Wingdings" w:hint="default"/>
+        <w:sz w:val="20"/>
+      </w:rPr>
+    </w:lvl>
+    <w:lvl w:ilvl="5" w:tentative="1">
+      <w:start w:val="1"/>
+      <w:numFmt w:val="bullet"/>
+      <w:lvlText w:val=""/>
+      <w:lvlJc w:val="left"/>
+      <w:pPr>
+        <w:tabs>
+          <w:tab w:val="num" w:pos="4320"/>
+        </w:tabs>
+        <w:ind w:left="4320" w:hanging="360"/>
+      </w:pPr>
+      <w:rPr>
+        <w:rFonts w:ascii="Wingdings" w:hAnsi="Wingdings" w:hint="default"/>
+        <w:sz w:val="20"/>
+      </w:rPr>
+    </w:lvl>
+    <w:lvl w:ilvl="6" w:tentative="1">
+      <w:start w:val="1"/>
+      <w:numFmt w:val="bullet"/>
+      <w:lvlText w:val=""/>
+      <w:lvlJc w:val="left"/>
+      <w:pPr>
+        <w:tabs>
+          <w:tab w:val="num" w:pos="5040"/>
+        </w:tabs>
+        <w:ind w:left="5040" w:hanging="360"/>
+      </w:pPr>
+      <w:rPr>
+        <w:rFonts w:ascii="Wingdings" w:hAnsi="Wingdings" w:hint="default"/>
+        <w:sz w:val="20"/>
+      </w:rPr>
+    </w:lvl>
+    <w:lvl w:ilvl="7" w:tentative="1">
+      <w:start w:val="1"/>
+      <w:numFmt w:val="bullet"/>
+      <w:lvlText w:val=""/>
+      <w:lvlJc w:val="left"/>
+      <w:pPr>
+        <w:tabs>
+          <w:tab w:val="num" w:pos="5760"/>
+        </w:tabs>
+        <w:ind w:left="5760" w:hanging="360"/>
+      </w:pPr>
+      <w:rPr>
+        <w:rFonts w:ascii="Wingdings" w:hAnsi="Wingdings" w:hint="default"/>
+        <w:sz w:val="20"/>
+      </w:rPr>
+    </w:lvl>
+    <w:lvl w:ilvl="8" w:tentative="1">
+      <w:start w:val="1"/>
+      <w:numFmt w:val="bullet"/>
+      <w:lvlText w:val=""/>
+      <w:lvlJc w:val="left"/>
+      <w:pPr>
+        <w:tabs>
+          <w:tab w:val="num" w:pos="6480"/>
+        </w:tabs>
+        <w:ind w:left="6480" w:hanging="360"/>
+      </w:pPr>
+      <w:rPr>
+        <w:rFonts w:ascii="Wingdings" w:hAnsi="Wingdings" w:hint="default"/>
+        <w:sz w:val="20"/>
+      </w:rPr>
+    </w:lvl>
+  </w:abstractNum>
+  <w:abstractNum w:abstractNumId="1" w15:restartNumberingAfterBreak="0">
+    <w:nsid w:val="2BE22817"/>
+    <w:multiLevelType w:val="multilevel"/>
+    <w:tmpl w:val="630C1910"/>
+    <w:lvl w:ilvl="0">
+      <w:start w:val="1"/>
+      <w:numFmt w:val="bullet"/>
+      <w:lvlText w:val=""/>
+      <w:lvlJc w:val="left"/>
+      <w:pPr>
+        <w:tabs>
+          <w:tab w:val="num" w:pos="720"/>
+        </w:tabs>
+        <w:ind w:left="720" w:hanging="360"/>
+      </w:pPr>
+      <w:rPr>
+        <w:rFonts w:ascii="Symbol" w:hAnsi="Symbol" w:hint="default"/>
+        <w:sz w:val="20"/>
+      </w:rPr>
+    </w:lvl>
+    <w:lvl w:ilvl="1" w:tentative="1">
+      <w:start w:val="1"/>
+      <w:numFmt w:val="bullet"/>
+      <w:lvlText w:val="o"/>
+      <w:lvlJc w:val="left"/>
+      <w:pPr>
+        <w:tabs>
+          <w:tab w:val="num" w:pos="1440"/>
+        </w:tabs>
+        <w:ind w:left="1440" w:hanging="360"/>
+      </w:pPr>
+      <w:rPr>
+        <w:rFonts w:ascii="Courier New" w:hAnsi="Courier New" w:hint="default"/>
+        <w:sz w:val="20"/>
+      </w:rPr>
+    </w:lvl>
+    <w:lvl w:ilvl="2" w:tentative="1">
+      <w:start w:val="1"/>
+      <w:numFmt w:val="bullet"/>
+      <w:lvlText w:val=""/>
+      <w:lvlJc w:val="left"/>
+      <w:pPr>
+        <w:tabs>
+          <w:tab w:val="num" w:pos="2160"/>
+        </w:tabs>
+        <w:ind w:left="2160" w:hanging="360"/>
+      </w:pPr>
+      <w:rPr>
+        <w:rFonts w:ascii="Wingdings" w:hAnsi="Wingdings" w:hint="default"/>
+        <w:sz w:val="20"/>
+      </w:rPr>
+    </w:lvl>
+    <w:lvl w:ilvl="3" w:tentative="1">
+      <w:start w:val="1"/>
+      <w:numFmt w:val="bullet"/>
+      <w:lvlText w:val=""/>
+      <w:lvlJc w:val="left"/>
+      <w:pPr>
+        <w:tabs>
+          <w:tab w:val="num" w:pos="2880"/>
+        </w:tabs>
+        <w:ind w:left="2880" w:hanging="360"/>
+      </w:pPr>
+      <w:rPr>
+        <w:rFonts w:ascii="Wingdings" w:hAnsi="Wingdings" w:hint="default"/>
+        <w:sz w:val="20"/>
+      </w:rPr>
+    </w:lvl>
+    <w:lvl w:ilvl="4" w:tentative="1">
+      <w:start w:val="1"/>
+      <w:numFmt w:val="bullet"/>
+      <w:lvlText w:val=""/>
+      <w:lvlJc w:val="left"/>
+      <w:pPr>
+        <w:tabs>
+          <w:tab w:val="num" w:pos="3600"/>
+        </w:tabs>
+        <w:ind w:left="3600" w:hanging="360"/>
+      </w:pPr>
+      <w:rPr>
+        <w:rFonts w:ascii="Wingdings" w:hAnsi="Wingdings" w:hint="default"/>
+        <w:sz w:val="20"/>
+      </w:rPr>
+    </w:lvl>
+    <w:lvl w:ilvl="5" w:tentative="1">
+      <w:start w:val="1"/>
+      <w:numFmt w:val="bullet"/>
+      <w:lvlText w:val=""/>
+      <w:lvlJc w:val="left"/>
+      <w:pPr>
+        <w:tabs>
+          <w:tab w:val="num" w:pos="4320"/>
+        </w:tabs>
+        <w:ind w:left="4320" w:hanging="360"/>
+      </w:pPr>
+      <w:rPr>
+        <w:rFonts w:ascii="Wingdings" w:hAnsi="Wingdings" w:hint="default"/>
+        <w:sz w:val="20"/>
+      </w:rPr>
+    </w:lvl>
+    <w:lvl w:ilvl="6" w:tentative="1">
+      <w:start w:val="1"/>
+      <w:numFmt w:val="bullet"/>
+      <w:lvlText w:val=""/>
+      <w:lvlJc w:val="left"/>
+      <w:pPr>
+        <w:tabs>
+          <w:tab w:val="num" w:pos="5040"/>
+        </w:tabs>
+        <w:ind w:left="5040" w:hanging="360"/>
+      </w:pPr>
+      <w:rPr>
+        <w:rFonts w:ascii="Wingdings" w:hAnsi="Wingdings" w:hint="default"/>
+        <w:sz w:val="20"/>
+      </w:rPr>
+    </w:lvl>
+    <w:lvl w:ilvl="7" w:tentative="1">
+      <w:start w:val="1"/>
+      <w:numFmt w:val="bullet"/>
+      <w:lvlText w:val=""/>
+      <w:lvlJc w:val="left"/>
+      <w:pPr>
+        <w:tabs>
+          <w:tab w:val="num" w:pos="5760"/>
+        </w:tabs>
+        <w:ind w:left="5760" w:hanging="360"/>
+      </w:pPr>
+      <w:rPr>
+        <w:rFonts w:ascii="Wingdings" w:hAnsi="Wingdings" w:hint="default"/>
+        <w:sz w:val="20"/>
+      </w:rPr>
+    </w:lvl>
+    <w:lvl w:ilvl="8" w:tentative="1">
+      <w:start w:val="1"/>
+      <w:numFmt w:val="bullet"/>
+      <w:lvlText w:val=""/>
+      <w:lvlJc w:val="left"/>
+      <w:pPr>
+        <w:tabs>
+          <w:tab w:val="num" w:pos="6480"/>
+        </w:tabs>
+        <w:ind w:left="6480" w:hanging="360"/>
+      </w:pPr>
+      <w:rPr>
+        <w:rFonts w:ascii="Wingdings" w:hAnsi="Wingdings" w:hint="default"/>
+        <w:sz w:val="20"/>
+      </w:rPr>
+    </w:lvl>
+  </w:abstractNum>
+  <w:abstractNum w:abstractNumId="2" w15:restartNumberingAfterBreak="0">
+    <w:nsid w:val="31C934E8"/>
+    <w:multiLevelType w:val="multilevel"/>
+    <w:tmpl w:val="C9C2C286"/>
+    <w:lvl w:ilvl="0">
+      <w:start w:val="1"/>
+      <w:numFmt w:val="bullet"/>
+      <w:lvlText w:val=""/>
+      <w:lvlJc w:val="left"/>
+      <w:pPr>
+        <w:tabs>
+          <w:tab w:val="num" w:pos="720"/>
+        </w:tabs>
+        <w:ind w:left="720" w:hanging="360"/>
+      </w:pPr>
+      <w:rPr>
+        <w:rFonts w:ascii="Symbol" w:hAnsi="Symbol" w:hint="default"/>
+        <w:sz w:val="20"/>
+      </w:rPr>
+    </w:lvl>
+    <w:lvl w:ilvl="1" w:tentative="1">
+      <w:start w:val="1"/>
+      <w:numFmt w:val="bullet"/>
+      <w:lvlText w:val="o"/>
+      <w:lvlJc w:val="left"/>
+      <w:pPr>
+        <w:tabs>
+          <w:tab w:val="num" w:pos="1440"/>
+        </w:tabs>
+        <w:ind w:left="1440" w:hanging="360"/>
+      </w:pPr>
+      <w:rPr>
+        <w:rFonts w:ascii="Courier New" w:hAnsi="Courier New" w:hint="default"/>
+        <w:sz w:val="20"/>
+      </w:rPr>
+    </w:lvl>
+    <w:lvl w:ilvl="2" w:tentative="1">
+      <w:start w:val="1"/>
+      <w:numFmt w:val="bullet"/>
+      <w:lvlText w:val=""/>
+      <w:lvlJc w:val="left"/>
+      <w:pPr>
+        <w:tabs>
+          <w:tab w:val="num" w:pos="2160"/>
+        </w:tabs>
+        <w:ind w:left="2160" w:hanging="360"/>
+      </w:pPr>
+      <w:rPr>
+        <w:rFonts w:ascii="Wingdings" w:hAnsi="Wingdings" w:hint="default"/>
+        <w:sz w:val="20"/>
+      </w:rPr>
+    </w:lvl>
+    <w:lvl w:ilvl="3" w:tentative="1">
+      <w:start w:val="1"/>
+      <w:numFmt w:val="bullet"/>
+      <w:lvlText w:val=""/>
+      <w:lvlJc w:val="left"/>
+      <w:pPr>
+        <w:tabs>
+          <w:tab w:val="num" w:pos="2880"/>
+        </w:tabs>
+        <w:ind w:left="2880" w:hanging="360"/>
+      </w:pPr>
+      <w:rPr>
+        <w:rFonts w:ascii="Wingdings" w:hAnsi="Wingdings" w:hint="default"/>
+        <w:sz w:val="20"/>
+      </w:rPr>
+    </w:lvl>
+    <w:lvl w:ilvl="4" w:tentative="1">
+      <w:start w:val="1"/>
+      <w:numFmt w:val="bullet"/>
+      <w:lvlText w:val=""/>
+      <w:lvlJc w:val="left"/>
+      <w:pPr>
+        <w:tabs>
+          <w:tab w:val="num" w:pos="3600"/>
+        </w:tabs>
+        <w:ind w:left="3600" w:hanging="360"/>
+      </w:pPr>
+      <w:rPr>
+        <w:rFonts w:ascii="Wingdings" w:hAnsi="Wingdings" w:hint="default"/>
+        <w:sz w:val="20"/>
+      </w:rPr>
+    </w:lvl>
+    <w:lvl w:ilvl="5" w:tentative="1">
+      <w:start w:val="1"/>
+      <w:numFmt w:val="bullet"/>
+      <w:lvlText w:val=""/>
+      <w:lvlJc w:val="left"/>
+      <w:pPr>
+        <w:tabs>
+          <w:tab w:val="num" w:pos="4320"/>
+        </w:tabs>
+        <w:ind w:left="4320" w:hanging="360"/>
+      </w:pPr>
+      <w:rPr>
+        <w:rFonts w:ascii="Wingdings" w:hAnsi="Wingdings" w:hint="default"/>
+        <w:sz w:val="20"/>
+      </w:rPr>
+    </w:lvl>
+    <w:lvl w:ilvl="6" w:tentative="1">
+      <w:start w:val="1"/>
+      <w:numFmt w:val="bullet"/>
+      <w:lvlText w:val=""/>
+      <w:lvlJc w:val="left"/>
+      <w:pPr>
+        <w:tabs>
+          <w:tab w:val="num" w:pos="5040"/>
+        </w:tabs>
+        <w:ind w:left="5040" w:hanging="360"/>
+      </w:pPr>
+      <w:rPr>
+        <w:rFonts w:ascii="Wingdings" w:hAnsi="Wingdings" w:hint="default"/>
+        <w:sz w:val="20"/>
+      </w:rPr>
+    </w:lvl>
+    <w:lvl w:ilvl="7" w:tentative="1">
+      <w:start w:val="1"/>
+      <w:numFmt w:val="bullet"/>
+      <w:lvlText w:val=""/>
+      <w:lvlJc w:val="left"/>
+      <w:pPr>
+        <w:tabs>
+          <w:tab w:val="num" w:pos="5760"/>
+        </w:tabs>
+        <w:ind w:left="5760" w:hanging="360"/>
+      </w:pPr>
+      <w:rPr>
+        <w:rFonts w:ascii="Wingdings" w:hAnsi="Wingdings" w:hint="default"/>
+        <w:sz w:val="20"/>
+      </w:rPr>
+    </w:lvl>
+    <w:lvl w:ilvl="8" w:tentative="1">
+      <w:start w:val="1"/>
+      <w:numFmt w:val="bullet"/>
+      <w:lvlText w:val=""/>
+      <w:lvlJc w:val="left"/>
+      <w:pPr>
+        <w:tabs>
+          <w:tab w:val="num" w:pos="6480"/>
+        </w:tabs>
+        <w:ind w:left="6480" w:hanging="360"/>
+      </w:pPr>
+      <w:rPr>
+        <w:rFonts w:ascii="Wingdings" w:hAnsi="Wingdings" w:hint="default"/>
+        <w:sz w:val="20"/>
+      </w:rPr>
+    </w:lvl>
+  </w:abstractNum>
+  <w:abstractNum w:abstractNumId="3" w15:restartNumberingAfterBreak="0">
+    <w:nsid w:val="36075B55"/>
+    <w:multiLevelType w:val="multilevel"/>
+    <w:tmpl w:val="147AE7A6"/>
+    <w:lvl w:ilvl="0">
+      <w:start w:val="1"/>
+      <w:numFmt w:val="bullet"/>
+      <w:lvlText w:val=""/>
+      <w:lvlJc w:val="left"/>
+      <w:pPr>
+        <w:tabs>
+          <w:tab w:val="num" w:pos="720"/>
+        </w:tabs>
+        <w:ind w:left="720" w:hanging="360"/>
+      </w:pPr>
+      <w:rPr>
+        <w:rFonts w:ascii="Symbol" w:hAnsi="Symbol" w:hint="default"/>
+        <w:sz w:val="20"/>
+      </w:rPr>
+    </w:lvl>
+    <w:lvl w:ilvl="1" w:tentative="1">
+      <w:start w:val="1"/>
+      <w:numFmt w:val="bullet"/>
+      <w:lvlText w:val="o"/>
+      <w:lvlJc w:val="left"/>
+      <w:pPr>
+        <w:tabs>
+          <w:tab w:val="num" w:pos="1440"/>
+        </w:tabs>
+        <w:ind w:left="1440" w:hanging="360"/>
+      </w:pPr>
+      <w:rPr>
+        <w:rFonts w:ascii="Courier New" w:hAnsi="Courier New" w:hint="default"/>
+        <w:sz w:val="20"/>
+      </w:rPr>
+    </w:lvl>
+    <w:lvl w:ilvl="2" w:tentative="1">
+      <w:start w:val="1"/>
+      <w:numFmt w:val="bullet"/>
+      <w:lvlText w:val=""/>
+      <w:lvlJc w:val="left"/>
+      <w:pPr>
+        <w:tabs>
+          <w:tab w:val="num" w:pos="2160"/>
+        </w:tabs>
+        <w:ind w:left="2160" w:hanging="360"/>
+      </w:pPr>
+      <w:rPr>
+        <w:rFonts w:ascii="Wingdings" w:hAnsi="Wingdings" w:hint="default"/>
+        <w:sz w:val="20"/>
+      </w:rPr>
+    </w:lvl>
+    <w:lvl w:ilvl="3" w:tentative="1">
+      <w:start w:val="1"/>
+      <w:numFmt w:val="bullet"/>
+      <w:lvlText w:val=""/>
+      <w:lvlJc w:val="left"/>
+      <w:pPr>
+        <w:tabs>
+          <w:tab w:val="num" w:pos="2880"/>
+        </w:tabs>
+        <w:ind w:left="2880" w:hanging="360"/>
+      </w:pPr>
+      <w:rPr>
+        <w:rFonts w:ascii="Wingdings" w:hAnsi="Wingdings" w:hint="default"/>
+        <w:sz w:val="20"/>
+      </w:rPr>
+    </w:lvl>
+    <w:lvl w:ilvl="4" w:tentative="1">
+      <w:start w:val="1"/>
+      <w:numFmt w:val="bullet"/>
+      <w:lvlText w:val=""/>
+      <w:lvlJc w:val="left"/>
+      <w:pPr>
+        <w:tabs>
+          <w:tab w:val="num" w:pos="3600"/>
+        </w:tabs>
+        <w:ind w:left="3600" w:hanging="360"/>
+      </w:pPr>
+      <w:rPr>
+        <w:rFonts w:ascii="Wingdings" w:hAnsi="Wingdings" w:hint="default"/>
+        <w:sz w:val="20"/>
+      </w:rPr>
+    </w:lvl>
+    <w:lvl w:ilvl="5" w:tentative="1">
+      <w:start w:val="1"/>
+      <w:numFmt w:val="bullet"/>
+      <w:lvlText w:val=""/>
+      <w:lvlJc w:val="left"/>
+      <w:pPr>
+        <w:tabs>
+          <w:tab w:val="num" w:pos="4320"/>
+        </w:tabs>
+        <w:ind w:left="4320" w:hanging="360"/>
+      </w:pPr>
+      <w:rPr>
+        <w:rFonts w:ascii="Wingdings" w:hAnsi="Wingdings" w:hint="default"/>
+        <w:sz w:val="20"/>
+      </w:rPr>
+    </w:lvl>
+    <w:lvl w:ilvl="6" w:tentative="1">
+      <w:start w:val="1"/>
+      <w:numFmt w:val="bullet"/>
+      <w:lvlText w:val=""/>
+      <w:lvlJc w:val="left"/>
+      <w:pPr>
+        <w:tabs>
+          <w:tab w:val="num" w:pos="5040"/>
+        </w:tabs>
+        <w:ind w:left="5040" w:hanging="360"/>
+      </w:pPr>
+      <w:rPr>
+        <w:rFonts w:ascii="Wingdings" w:hAnsi="Wingdings" w:hint="default"/>
+        <w:sz w:val="20"/>
+      </w:rPr>
+    </w:lvl>
+    <w:lvl w:ilvl="7" w:tentative="1">
+      <w:start w:val="1"/>
+      <w:numFmt w:val="bullet"/>
+      <w:lvlText w:val=""/>
+      <w:lvlJc w:val="left"/>
+      <w:pPr>
+        <w:tabs>
+          <w:tab w:val="num" w:pos="5760"/>
+        </w:tabs>
+        <w:ind w:left="5760" w:hanging="360"/>
+      </w:pPr>
+      <w:rPr>
+        <w:rFonts w:ascii="Wingdings" w:hAnsi="Wingdings" w:hint="default"/>
+        <w:sz w:val="20"/>
+      </w:rPr>
+    </w:lvl>
+    <w:lvl w:ilvl="8" w:tentative="1">
+      <w:start w:val="1"/>
+      <w:numFmt w:val="bullet"/>
+      <w:lvlText w:val=""/>
+      <w:lvlJc w:val="left"/>
+      <w:pPr>
+        <w:tabs>
+          <w:tab w:val="num" w:pos="6480"/>
+        </w:tabs>
+        <w:ind w:left="6480" w:hanging="360"/>
+      </w:pPr>
+      <w:rPr>
+        <w:rFonts w:ascii="Wingdings" w:hAnsi="Wingdings" w:hint="default"/>
+        <w:sz w:val="20"/>
+      </w:rPr>
+    </w:lvl>
+  </w:abstractNum>
+  <w:abstractNum w:abstractNumId="4" w15:restartNumberingAfterBreak="0">
     <w:nsid w:val="3B4C118C"/>
     <w:multiLevelType w:val="multilevel"/>
     <w:tmpl w:val="C8C26E3C"/>
@@ -642,8 +1867,1164 @@
       </w:rPr>
     </w:lvl>
   </w:abstractNum>
+  <w:abstractNum w:abstractNumId="5" w15:restartNumberingAfterBreak="0">
+    <w:nsid w:val="3D1040BF"/>
+    <w:multiLevelType w:val="multilevel"/>
+    <w:tmpl w:val="4B08EE84"/>
+    <w:lvl w:ilvl="0">
+      <w:start w:val="1"/>
+      <w:numFmt w:val="bullet"/>
+      <w:lvlText w:val=""/>
+      <w:lvlJc w:val="left"/>
+      <w:pPr>
+        <w:tabs>
+          <w:tab w:val="num" w:pos="720"/>
+        </w:tabs>
+        <w:ind w:left="720" w:hanging="360"/>
+      </w:pPr>
+      <w:rPr>
+        <w:rFonts w:ascii="Symbol" w:hAnsi="Symbol" w:hint="default"/>
+        <w:sz w:val="20"/>
+      </w:rPr>
+    </w:lvl>
+    <w:lvl w:ilvl="1" w:tentative="1">
+      <w:start w:val="1"/>
+      <w:numFmt w:val="bullet"/>
+      <w:lvlText w:val="o"/>
+      <w:lvlJc w:val="left"/>
+      <w:pPr>
+        <w:tabs>
+          <w:tab w:val="num" w:pos="1440"/>
+        </w:tabs>
+        <w:ind w:left="1440" w:hanging="360"/>
+      </w:pPr>
+      <w:rPr>
+        <w:rFonts w:ascii="Courier New" w:hAnsi="Courier New" w:hint="default"/>
+        <w:sz w:val="20"/>
+      </w:rPr>
+    </w:lvl>
+    <w:lvl w:ilvl="2" w:tentative="1">
+      <w:start w:val="1"/>
+      <w:numFmt w:val="bullet"/>
+      <w:lvlText w:val=""/>
+      <w:lvlJc w:val="left"/>
+      <w:pPr>
+        <w:tabs>
+          <w:tab w:val="num" w:pos="2160"/>
+        </w:tabs>
+        <w:ind w:left="2160" w:hanging="360"/>
+      </w:pPr>
+      <w:rPr>
+        <w:rFonts w:ascii="Wingdings" w:hAnsi="Wingdings" w:hint="default"/>
+        <w:sz w:val="20"/>
+      </w:rPr>
+    </w:lvl>
+    <w:lvl w:ilvl="3" w:tentative="1">
+      <w:start w:val="1"/>
+      <w:numFmt w:val="bullet"/>
+      <w:lvlText w:val=""/>
+      <w:lvlJc w:val="left"/>
+      <w:pPr>
+        <w:tabs>
+          <w:tab w:val="num" w:pos="2880"/>
+        </w:tabs>
+        <w:ind w:left="2880" w:hanging="360"/>
+      </w:pPr>
+      <w:rPr>
+        <w:rFonts w:ascii="Wingdings" w:hAnsi="Wingdings" w:hint="default"/>
+        <w:sz w:val="20"/>
+      </w:rPr>
+    </w:lvl>
+    <w:lvl w:ilvl="4" w:tentative="1">
+      <w:start w:val="1"/>
+      <w:numFmt w:val="bullet"/>
+      <w:lvlText w:val=""/>
+      <w:lvlJc w:val="left"/>
+      <w:pPr>
+        <w:tabs>
+          <w:tab w:val="num" w:pos="3600"/>
+        </w:tabs>
+        <w:ind w:left="3600" w:hanging="360"/>
+      </w:pPr>
+      <w:rPr>
+        <w:rFonts w:ascii="Wingdings" w:hAnsi="Wingdings" w:hint="default"/>
+        <w:sz w:val="20"/>
+      </w:rPr>
+    </w:lvl>
+    <w:lvl w:ilvl="5" w:tentative="1">
+      <w:start w:val="1"/>
+      <w:numFmt w:val="bullet"/>
+      <w:lvlText w:val=""/>
+      <w:lvlJc w:val="left"/>
+      <w:pPr>
+        <w:tabs>
+          <w:tab w:val="num" w:pos="4320"/>
+        </w:tabs>
+        <w:ind w:left="4320" w:hanging="360"/>
+      </w:pPr>
+      <w:rPr>
+        <w:rFonts w:ascii="Wingdings" w:hAnsi="Wingdings" w:hint="default"/>
+        <w:sz w:val="20"/>
+      </w:rPr>
+    </w:lvl>
+    <w:lvl w:ilvl="6" w:tentative="1">
+      <w:start w:val="1"/>
+      <w:numFmt w:val="bullet"/>
+      <w:lvlText w:val=""/>
+      <w:lvlJc w:val="left"/>
+      <w:pPr>
+        <w:tabs>
+          <w:tab w:val="num" w:pos="5040"/>
+        </w:tabs>
+        <w:ind w:left="5040" w:hanging="360"/>
+      </w:pPr>
+      <w:rPr>
+        <w:rFonts w:ascii="Wingdings" w:hAnsi="Wingdings" w:hint="default"/>
+        <w:sz w:val="20"/>
+      </w:rPr>
+    </w:lvl>
+    <w:lvl w:ilvl="7" w:tentative="1">
+      <w:start w:val="1"/>
+      <w:numFmt w:val="bullet"/>
+      <w:lvlText w:val=""/>
+      <w:lvlJc w:val="left"/>
+      <w:pPr>
+        <w:tabs>
+          <w:tab w:val="num" w:pos="5760"/>
+        </w:tabs>
+        <w:ind w:left="5760" w:hanging="360"/>
+      </w:pPr>
+      <w:rPr>
+        <w:rFonts w:ascii="Wingdings" w:hAnsi="Wingdings" w:hint="default"/>
+        <w:sz w:val="20"/>
+      </w:rPr>
+    </w:lvl>
+    <w:lvl w:ilvl="8" w:tentative="1">
+      <w:start w:val="1"/>
+      <w:numFmt w:val="bullet"/>
+      <w:lvlText w:val=""/>
+      <w:lvlJc w:val="left"/>
+      <w:pPr>
+        <w:tabs>
+          <w:tab w:val="num" w:pos="6480"/>
+        </w:tabs>
+        <w:ind w:left="6480" w:hanging="360"/>
+      </w:pPr>
+      <w:rPr>
+        <w:rFonts w:ascii="Wingdings" w:hAnsi="Wingdings" w:hint="default"/>
+        <w:sz w:val="20"/>
+      </w:rPr>
+    </w:lvl>
+  </w:abstractNum>
+  <w:abstractNum w:abstractNumId="6" w15:restartNumberingAfterBreak="0">
+    <w:nsid w:val="58532891"/>
+    <w:multiLevelType w:val="multilevel"/>
+    <w:tmpl w:val="0032F158"/>
+    <w:lvl w:ilvl="0">
+      <w:start w:val="1"/>
+      <w:numFmt w:val="bullet"/>
+      <w:lvlText w:val=""/>
+      <w:lvlJc w:val="left"/>
+      <w:pPr>
+        <w:tabs>
+          <w:tab w:val="num" w:pos="720"/>
+        </w:tabs>
+        <w:ind w:left="720" w:hanging="360"/>
+      </w:pPr>
+      <w:rPr>
+        <w:rFonts w:ascii="Symbol" w:hAnsi="Symbol" w:hint="default"/>
+        <w:sz w:val="20"/>
+      </w:rPr>
+    </w:lvl>
+    <w:lvl w:ilvl="1" w:tentative="1">
+      <w:start w:val="1"/>
+      <w:numFmt w:val="bullet"/>
+      <w:lvlText w:val="o"/>
+      <w:lvlJc w:val="left"/>
+      <w:pPr>
+        <w:tabs>
+          <w:tab w:val="num" w:pos="1440"/>
+        </w:tabs>
+        <w:ind w:left="1440" w:hanging="360"/>
+      </w:pPr>
+      <w:rPr>
+        <w:rFonts w:ascii="Courier New" w:hAnsi="Courier New" w:hint="default"/>
+        <w:sz w:val="20"/>
+      </w:rPr>
+    </w:lvl>
+    <w:lvl w:ilvl="2" w:tentative="1">
+      <w:start w:val="1"/>
+      <w:numFmt w:val="bullet"/>
+      <w:lvlText w:val=""/>
+      <w:lvlJc w:val="left"/>
+      <w:pPr>
+        <w:tabs>
+          <w:tab w:val="num" w:pos="2160"/>
+        </w:tabs>
+        <w:ind w:left="2160" w:hanging="360"/>
+      </w:pPr>
+      <w:rPr>
+        <w:rFonts w:ascii="Wingdings" w:hAnsi="Wingdings" w:hint="default"/>
+        <w:sz w:val="20"/>
+      </w:rPr>
+    </w:lvl>
+    <w:lvl w:ilvl="3" w:tentative="1">
+      <w:start w:val="1"/>
+      <w:numFmt w:val="bullet"/>
+      <w:lvlText w:val=""/>
+      <w:lvlJc w:val="left"/>
+      <w:pPr>
+        <w:tabs>
+          <w:tab w:val="num" w:pos="2880"/>
+        </w:tabs>
+        <w:ind w:left="2880" w:hanging="360"/>
+      </w:pPr>
+      <w:rPr>
+        <w:rFonts w:ascii="Wingdings" w:hAnsi="Wingdings" w:hint="default"/>
+        <w:sz w:val="20"/>
+      </w:rPr>
+    </w:lvl>
+    <w:lvl w:ilvl="4" w:tentative="1">
+      <w:start w:val="1"/>
+      <w:numFmt w:val="bullet"/>
+      <w:lvlText w:val=""/>
+      <w:lvlJc w:val="left"/>
+      <w:pPr>
+        <w:tabs>
+          <w:tab w:val="num" w:pos="3600"/>
+        </w:tabs>
+        <w:ind w:left="3600" w:hanging="360"/>
+      </w:pPr>
+      <w:rPr>
+        <w:rFonts w:ascii="Wingdings" w:hAnsi="Wingdings" w:hint="default"/>
+        <w:sz w:val="20"/>
+      </w:rPr>
+    </w:lvl>
+    <w:lvl w:ilvl="5" w:tentative="1">
+      <w:start w:val="1"/>
+      <w:numFmt w:val="bullet"/>
+      <w:lvlText w:val=""/>
+      <w:lvlJc w:val="left"/>
+      <w:pPr>
+        <w:tabs>
+          <w:tab w:val="num" w:pos="4320"/>
+        </w:tabs>
+        <w:ind w:left="4320" w:hanging="360"/>
+      </w:pPr>
+      <w:rPr>
+        <w:rFonts w:ascii="Wingdings" w:hAnsi="Wingdings" w:hint="default"/>
+        <w:sz w:val="20"/>
+      </w:rPr>
+    </w:lvl>
+    <w:lvl w:ilvl="6" w:tentative="1">
+      <w:start w:val="1"/>
+      <w:numFmt w:val="bullet"/>
+      <w:lvlText w:val=""/>
+      <w:lvlJc w:val="left"/>
+      <w:pPr>
+        <w:tabs>
+          <w:tab w:val="num" w:pos="5040"/>
+        </w:tabs>
+        <w:ind w:left="5040" w:hanging="360"/>
+      </w:pPr>
+      <w:rPr>
+        <w:rFonts w:ascii="Wingdings" w:hAnsi="Wingdings" w:hint="default"/>
+        <w:sz w:val="20"/>
+      </w:rPr>
+    </w:lvl>
+    <w:lvl w:ilvl="7" w:tentative="1">
+      <w:start w:val="1"/>
+      <w:numFmt w:val="bullet"/>
+      <w:lvlText w:val=""/>
+      <w:lvlJc w:val="left"/>
+      <w:pPr>
+        <w:tabs>
+          <w:tab w:val="num" w:pos="5760"/>
+        </w:tabs>
+        <w:ind w:left="5760" w:hanging="360"/>
+      </w:pPr>
+      <w:rPr>
+        <w:rFonts w:ascii="Wingdings" w:hAnsi="Wingdings" w:hint="default"/>
+        <w:sz w:val="20"/>
+      </w:rPr>
+    </w:lvl>
+    <w:lvl w:ilvl="8" w:tentative="1">
+      <w:start w:val="1"/>
+      <w:numFmt w:val="bullet"/>
+      <w:lvlText w:val=""/>
+      <w:lvlJc w:val="left"/>
+      <w:pPr>
+        <w:tabs>
+          <w:tab w:val="num" w:pos="6480"/>
+        </w:tabs>
+        <w:ind w:left="6480" w:hanging="360"/>
+      </w:pPr>
+      <w:rPr>
+        <w:rFonts w:ascii="Wingdings" w:hAnsi="Wingdings" w:hint="default"/>
+        <w:sz w:val="20"/>
+      </w:rPr>
+    </w:lvl>
+  </w:abstractNum>
+  <w:abstractNum w:abstractNumId="7" w15:restartNumberingAfterBreak="0">
+    <w:nsid w:val="6A6613D9"/>
+    <w:multiLevelType w:val="multilevel"/>
+    <w:tmpl w:val="39747B42"/>
+    <w:lvl w:ilvl="0">
+      <w:start w:val="1"/>
+      <w:numFmt w:val="decimal"/>
+      <w:lvlText w:val="%1."/>
+      <w:lvlJc w:val="left"/>
+      <w:pPr>
+        <w:tabs>
+          <w:tab w:val="num" w:pos="720"/>
+        </w:tabs>
+        <w:ind w:left="720" w:hanging="360"/>
+      </w:pPr>
+    </w:lvl>
+    <w:lvl w:ilvl="1" w:tentative="1">
+      <w:start w:val="1"/>
+      <w:numFmt w:val="decimal"/>
+      <w:lvlText w:val="%2."/>
+      <w:lvlJc w:val="left"/>
+      <w:pPr>
+        <w:tabs>
+          <w:tab w:val="num" w:pos="1440"/>
+        </w:tabs>
+        <w:ind w:left="1440" w:hanging="360"/>
+      </w:pPr>
+    </w:lvl>
+    <w:lvl w:ilvl="2" w:tentative="1">
+      <w:start w:val="1"/>
+      <w:numFmt w:val="decimal"/>
+      <w:lvlText w:val="%3."/>
+      <w:lvlJc w:val="left"/>
+      <w:pPr>
+        <w:tabs>
+          <w:tab w:val="num" w:pos="2160"/>
+        </w:tabs>
+        <w:ind w:left="2160" w:hanging="360"/>
+      </w:pPr>
+    </w:lvl>
+    <w:lvl w:ilvl="3" w:tentative="1">
+      <w:start w:val="1"/>
+      <w:numFmt w:val="decimal"/>
+      <w:lvlText w:val="%4."/>
+      <w:lvlJc w:val="left"/>
+      <w:pPr>
+        <w:tabs>
+          <w:tab w:val="num" w:pos="2880"/>
+        </w:tabs>
+        <w:ind w:left="2880" w:hanging="360"/>
+      </w:pPr>
+    </w:lvl>
+    <w:lvl w:ilvl="4" w:tentative="1">
+      <w:start w:val="1"/>
+      <w:numFmt w:val="decimal"/>
+      <w:lvlText w:val="%5."/>
+      <w:lvlJc w:val="left"/>
+      <w:pPr>
+        <w:tabs>
+          <w:tab w:val="num" w:pos="3600"/>
+        </w:tabs>
+        <w:ind w:left="3600" w:hanging="360"/>
+      </w:pPr>
+    </w:lvl>
+    <w:lvl w:ilvl="5" w:tentative="1">
+      <w:start w:val="1"/>
+      <w:numFmt w:val="decimal"/>
+      <w:lvlText w:val="%6."/>
+      <w:lvlJc w:val="left"/>
+      <w:pPr>
+        <w:tabs>
+          <w:tab w:val="num" w:pos="4320"/>
+        </w:tabs>
+        <w:ind w:left="4320" w:hanging="360"/>
+      </w:pPr>
+    </w:lvl>
+    <w:lvl w:ilvl="6" w:tentative="1">
+      <w:start w:val="1"/>
+      <w:numFmt w:val="decimal"/>
+      <w:lvlText w:val="%7."/>
+      <w:lvlJc w:val="left"/>
+      <w:pPr>
+        <w:tabs>
+          <w:tab w:val="num" w:pos="5040"/>
+        </w:tabs>
+        <w:ind w:left="5040" w:hanging="360"/>
+      </w:pPr>
+    </w:lvl>
+    <w:lvl w:ilvl="7" w:tentative="1">
+      <w:start w:val="1"/>
+      <w:numFmt w:val="decimal"/>
+      <w:lvlText w:val="%8."/>
+      <w:lvlJc w:val="left"/>
+      <w:pPr>
+        <w:tabs>
+          <w:tab w:val="num" w:pos="5760"/>
+        </w:tabs>
+        <w:ind w:left="5760" w:hanging="360"/>
+      </w:pPr>
+    </w:lvl>
+    <w:lvl w:ilvl="8" w:tentative="1">
+      <w:start w:val="1"/>
+      <w:numFmt w:val="decimal"/>
+      <w:lvlText w:val="%9."/>
+      <w:lvlJc w:val="left"/>
+      <w:pPr>
+        <w:tabs>
+          <w:tab w:val="num" w:pos="6480"/>
+        </w:tabs>
+        <w:ind w:left="6480" w:hanging="360"/>
+      </w:pPr>
+    </w:lvl>
+  </w:abstractNum>
+  <w:abstractNum w:abstractNumId="8" w15:restartNumberingAfterBreak="0">
+    <w:nsid w:val="70105E33"/>
+    <w:multiLevelType w:val="multilevel"/>
+    <w:tmpl w:val="14403CDC"/>
+    <w:lvl w:ilvl="0">
+      <w:start w:val="1"/>
+      <w:numFmt w:val="bullet"/>
+      <w:lvlText w:val=""/>
+      <w:lvlJc w:val="left"/>
+      <w:pPr>
+        <w:tabs>
+          <w:tab w:val="num" w:pos="720"/>
+        </w:tabs>
+        <w:ind w:left="720" w:hanging="360"/>
+      </w:pPr>
+      <w:rPr>
+        <w:rFonts w:ascii="Symbol" w:hAnsi="Symbol" w:hint="default"/>
+        <w:sz w:val="20"/>
+      </w:rPr>
+    </w:lvl>
+    <w:lvl w:ilvl="1" w:tentative="1">
+      <w:start w:val="1"/>
+      <w:numFmt w:val="bullet"/>
+      <w:lvlText w:val="o"/>
+      <w:lvlJc w:val="left"/>
+      <w:pPr>
+        <w:tabs>
+          <w:tab w:val="num" w:pos="1440"/>
+        </w:tabs>
+        <w:ind w:left="1440" w:hanging="360"/>
+      </w:pPr>
+      <w:rPr>
+        <w:rFonts w:ascii="Courier New" w:hAnsi="Courier New" w:hint="default"/>
+        <w:sz w:val="20"/>
+      </w:rPr>
+    </w:lvl>
+    <w:lvl w:ilvl="2" w:tentative="1">
+      <w:start w:val="1"/>
+      <w:numFmt w:val="bullet"/>
+      <w:lvlText w:val=""/>
+      <w:lvlJc w:val="left"/>
+      <w:pPr>
+        <w:tabs>
+          <w:tab w:val="num" w:pos="2160"/>
+        </w:tabs>
+        <w:ind w:left="2160" w:hanging="360"/>
+      </w:pPr>
+      <w:rPr>
+        <w:rFonts w:ascii="Wingdings" w:hAnsi="Wingdings" w:hint="default"/>
+        <w:sz w:val="20"/>
+      </w:rPr>
+    </w:lvl>
+    <w:lvl w:ilvl="3" w:tentative="1">
+      <w:start w:val="1"/>
+      <w:numFmt w:val="bullet"/>
+      <w:lvlText w:val=""/>
+      <w:lvlJc w:val="left"/>
+      <w:pPr>
+        <w:tabs>
+          <w:tab w:val="num" w:pos="2880"/>
+        </w:tabs>
+        <w:ind w:left="2880" w:hanging="360"/>
+      </w:pPr>
+      <w:rPr>
+        <w:rFonts w:ascii="Wingdings" w:hAnsi="Wingdings" w:hint="default"/>
+        <w:sz w:val="20"/>
+      </w:rPr>
+    </w:lvl>
+    <w:lvl w:ilvl="4" w:tentative="1">
+      <w:start w:val="1"/>
+      <w:numFmt w:val="bullet"/>
+      <w:lvlText w:val=""/>
+      <w:lvlJc w:val="left"/>
+      <w:pPr>
+        <w:tabs>
+          <w:tab w:val="num" w:pos="3600"/>
+        </w:tabs>
+        <w:ind w:left="3600" w:hanging="360"/>
+      </w:pPr>
+      <w:rPr>
+        <w:rFonts w:ascii="Wingdings" w:hAnsi="Wingdings" w:hint="default"/>
+        <w:sz w:val="20"/>
+      </w:rPr>
+    </w:lvl>
+    <w:lvl w:ilvl="5" w:tentative="1">
+      <w:start w:val="1"/>
+      <w:numFmt w:val="bullet"/>
+      <w:lvlText w:val=""/>
+      <w:lvlJc w:val="left"/>
+      <w:pPr>
+        <w:tabs>
+          <w:tab w:val="num" w:pos="4320"/>
+        </w:tabs>
+        <w:ind w:left="4320" w:hanging="360"/>
+      </w:pPr>
+      <w:rPr>
+        <w:rFonts w:ascii="Wingdings" w:hAnsi="Wingdings" w:hint="default"/>
+        <w:sz w:val="20"/>
+      </w:rPr>
+    </w:lvl>
+    <w:lvl w:ilvl="6" w:tentative="1">
+      <w:start w:val="1"/>
+      <w:numFmt w:val="bullet"/>
+      <w:lvlText w:val=""/>
+      <w:lvlJc w:val="left"/>
+      <w:pPr>
+        <w:tabs>
+          <w:tab w:val="num" w:pos="5040"/>
+        </w:tabs>
+        <w:ind w:left="5040" w:hanging="360"/>
+      </w:pPr>
+      <w:rPr>
+        <w:rFonts w:ascii="Wingdings" w:hAnsi="Wingdings" w:hint="default"/>
+        <w:sz w:val="20"/>
+      </w:rPr>
+    </w:lvl>
+    <w:lvl w:ilvl="7" w:tentative="1">
+      <w:start w:val="1"/>
+      <w:numFmt w:val="bullet"/>
+      <w:lvlText w:val=""/>
+      <w:lvlJc w:val="left"/>
+      <w:pPr>
+        <w:tabs>
+          <w:tab w:val="num" w:pos="5760"/>
+        </w:tabs>
+        <w:ind w:left="5760" w:hanging="360"/>
+      </w:pPr>
+      <w:rPr>
+        <w:rFonts w:ascii="Wingdings" w:hAnsi="Wingdings" w:hint="default"/>
+        <w:sz w:val="20"/>
+      </w:rPr>
+    </w:lvl>
+    <w:lvl w:ilvl="8" w:tentative="1">
+      <w:start w:val="1"/>
+      <w:numFmt w:val="bullet"/>
+      <w:lvlText w:val=""/>
+      <w:lvlJc w:val="left"/>
+      <w:pPr>
+        <w:tabs>
+          <w:tab w:val="num" w:pos="6480"/>
+        </w:tabs>
+        <w:ind w:left="6480" w:hanging="360"/>
+      </w:pPr>
+      <w:rPr>
+        <w:rFonts w:ascii="Wingdings" w:hAnsi="Wingdings" w:hint="default"/>
+        <w:sz w:val="20"/>
+      </w:rPr>
+    </w:lvl>
+  </w:abstractNum>
+  <w:abstractNum w:abstractNumId="9" w15:restartNumberingAfterBreak="0">
+    <w:nsid w:val="70622763"/>
+    <w:multiLevelType w:val="multilevel"/>
+    <w:tmpl w:val="81449984"/>
+    <w:lvl w:ilvl="0">
+      <w:start w:val="1"/>
+      <w:numFmt w:val="bullet"/>
+      <w:lvlText w:val=""/>
+      <w:lvlJc w:val="left"/>
+      <w:pPr>
+        <w:tabs>
+          <w:tab w:val="num" w:pos="720"/>
+        </w:tabs>
+        <w:ind w:left="720" w:hanging="360"/>
+      </w:pPr>
+      <w:rPr>
+        <w:rFonts w:ascii="Symbol" w:hAnsi="Symbol" w:hint="default"/>
+        <w:sz w:val="20"/>
+      </w:rPr>
+    </w:lvl>
+    <w:lvl w:ilvl="1" w:tentative="1">
+      <w:start w:val="1"/>
+      <w:numFmt w:val="bullet"/>
+      <w:lvlText w:val="o"/>
+      <w:lvlJc w:val="left"/>
+      <w:pPr>
+        <w:tabs>
+          <w:tab w:val="num" w:pos="1440"/>
+        </w:tabs>
+        <w:ind w:left="1440" w:hanging="360"/>
+      </w:pPr>
+      <w:rPr>
+        <w:rFonts w:ascii="Courier New" w:hAnsi="Courier New" w:hint="default"/>
+        <w:sz w:val="20"/>
+      </w:rPr>
+    </w:lvl>
+    <w:lvl w:ilvl="2" w:tentative="1">
+      <w:start w:val="1"/>
+      <w:numFmt w:val="bullet"/>
+      <w:lvlText w:val=""/>
+      <w:lvlJc w:val="left"/>
+      <w:pPr>
+        <w:tabs>
+          <w:tab w:val="num" w:pos="2160"/>
+        </w:tabs>
+        <w:ind w:left="2160" w:hanging="360"/>
+      </w:pPr>
+      <w:rPr>
+        <w:rFonts w:ascii="Wingdings" w:hAnsi="Wingdings" w:hint="default"/>
+        <w:sz w:val="20"/>
+      </w:rPr>
+    </w:lvl>
+    <w:lvl w:ilvl="3" w:tentative="1">
+      <w:start w:val="1"/>
+      <w:numFmt w:val="bullet"/>
+      <w:lvlText w:val=""/>
+      <w:lvlJc w:val="left"/>
+      <w:pPr>
+        <w:tabs>
+          <w:tab w:val="num" w:pos="2880"/>
+        </w:tabs>
+        <w:ind w:left="2880" w:hanging="360"/>
+      </w:pPr>
+      <w:rPr>
+        <w:rFonts w:ascii="Wingdings" w:hAnsi="Wingdings" w:hint="default"/>
+        <w:sz w:val="20"/>
+      </w:rPr>
+    </w:lvl>
+    <w:lvl w:ilvl="4" w:tentative="1">
+      <w:start w:val="1"/>
+      <w:numFmt w:val="bullet"/>
+      <w:lvlText w:val=""/>
+      <w:lvlJc w:val="left"/>
+      <w:pPr>
+        <w:tabs>
+          <w:tab w:val="num" w:pos="3600"/>
+        </w:tabs>
+        <w:ind w:left="3600" w:hanging="360"/>
+      </w:pPr>
+      <w:rPr>
+        <w:rFonts w:ascii="Wingdings" w:hAnsi="Wingdings" w:hint="default"/>
+        <w:sz w:val="20"/>
+      </w:rPr>
+    </w:lvl>
+    <w:lvl w:ilvl="5" w:tentative="1">
+      <w:start w:val="1"/>
+      <w:numFmt w:val="bullet"/>
+      <w:lvlText w:val=""/>
+      <w:lvlJc w:val="left"/>
+      <w:pPr>
+        <w:tabs>
+          <w:tab w:val="num" w:pos="4320"/>
+        </w:tabs>
+        <w:ind w:left="4320" w:hanging="360"/>
+      </w:pPr>
+      <w:rPr>
+        <w:rFonts w:ascii="Wingdings" w:hAnsi="Wingdings" w:hint="default"/>
+        <w:sz w:val="20"/>
+      </w:rPr>
+    </w:lvl>
+    <w:lvl w:ilvl="6" w:tentative="1">
+      <w:start w:val="1"/>
+      <w:numFmt w:val="bullet"/>
+      <w:lvlText w:val=""/>
+      <w:lvlJc w:val="left"/>
+      <w:pPr>
+        <w:tabs>
+          <w:tab w:val="num" w:pos="5040"/>
+        </w:tabs>
+        <w:ind w:left="5040" w:hanging="360"/>
+      </w:pPr>
+      <w:rPr>
+        <w:rFonts w:ascii="Wingdings" w:hAnsi="Wingdings" w:hint="default"/>
+        <w:sz w:val="20"/>
+      </w:rPr>
+    </w:lvl>
+    <w:lvl w:ilvl="7" w:tentative="1">
+      <w:start w:val="1"/>
+      <w:numFmt w:val="bullet"/>
+      <w:lvlText w:val=""/>
+      <w:lvlJc w:val="left"/>
+      <w:pPr>
+        <w:tabs>
+          <w:tab w:val="num" w:pos="5760"/>
+        </w:tabs>
+        <w:ind w:left="5760" w:hanging="360"/>
+      </w:pPr>
+      <w:rPr>
+        <w:rFonts w:ascii="Wingdings" w:hAnsi="Wingdings" w:hint="default"/>
+        <w:sz w:val="20"/>
+      </w:rPr>
+    </w:lvl>
+    <w:lvl w:ilvl="8" w:tentative="1">
+      <w:start w:val="1"/>
+      <w:numFmt w:val="bullet"/>
+      <w:lvlText w:val=""/>
+      <w:lvlJc w:val="left"/>
+      <w:pPr>
+        <w:tabs>
+          <w:tab w:val="num" w:pos="6480"/>
+        </w:tabs>
+        <w:ind w:left="6480" w:hanging="360"/>
+      </w:pPr>
+      <w:rPr>
+        <w:rFonts w:ascii="Wingdings" w:hAnsi="Wingdings" w:hint="default"/>
+        <w:sz w:val="20"/>
+      </w:rPr>
+    </w:lvl>
+  </w:abstractNum>
+  <w:abstractNum w:abstractNumId="10" w15:restartNumberingAfterBreak="0">
+    <w:nsid w:val="70A52945"/>
+    <w:multiLevelType w:val="multilevel"/>
+    <w:tmpl w:val="D834CD6A"/>
+    <w:lvl w:ilvl="0">
+      <w:start w:val="1"/>
+      <w:numFmt w:val="decimal"/>
+      <w:lvlText w:val="%1."/>
+      <w:lvlJc w:val="left"/>
+      <w:pPr>
+        <w:tabs>
+          <w:tab w:val="num" w:pos="720"/>
+        </w:tabs>
+        <w:ind w:left="720" w:hanging="360"/>
+      </w:pPr>
+    </w:lvl>
+    <w:lvl w:ilvl="1" w:tentative="1">
+      <w:start w:val="1"/>
+      <w:numFmt w:val="decimal"/>
+      <w:lvlText w:val="%2."/>
+      <w:lvlJc w:val="left"/>
+      <w:pPr>
+        <w:tabs>
+          <w:tab w:val="num" w:pos="1440"/>
+        </w:tabs>
+        <w:ind w:left="1440" w:hanging="360"/>
+      </w:pPr>
+    </w:lvl>
+    <w:lvl w:ilvl="2" w:tentative="1">
+      <w:start w:val="1"/>
+      <w:numFmt w:val="decimal"/>
+      <w:lvlText w:val="%3."/>
+      <w:lvlJc w:val="left"/>
+      <w:pPr>
+        <w:tabs>
+          <w:tab w:val="num" w:pos="2160"/>
+        </w:tabs>
+        <w:ind w:left="2160" w:hanging="360"/>
+      </w:pPr>
+    </w:lvl>
+    <w:lvl w:ilvl="3" w:tentative="1">
+      <w:start w:val="1"/>
+      <w:numFmt w:val="decimal"/>
+      <w:lvlText w:val="%4."/>
+      <w:lvlJc w:val="left"/>
+      <w:pPr>
+        <w:tabs>
+          <w:tab w:val="num" w:pos="2880"/>
+        </w:tabs>
+        <w:ind w:left="2880" w:hanging="360"/>
+      </w:pPr>
+    </w:lvl>
+    <w:lvl w:ilvl="4" w:tentative="1">
+      <w:start w:val="1"/>
+      <w:numFmt w:val="decimal"/>
+      <w:lvlText w:val="%5."/>
+      <w:lvlJc w:val="left"/>
+      <w:pPr>
+        <w:tabs>
+          <w:tab w:val="num" w:pos="3600"/>
+        </w:tabs>
+        <w:ind w:left="3600" w:hanging="360"/>
+      </w:pPr>
+    </w:lvl>
+    <w:lvl w:ilvl="5" w:tentative="1">
+      <w:start w:val="1"/>
+      <w:numFmt w:val="decimal"/>
+      <w:lvlText w:val="%6."/>
+      <w:lvlJc w:val="left"/>
+      <w:pPr>
+        <w:tabs>
+          <w:tab w:val="num" w:pos="4320"/>
+        </w:tabs>
+        <w:ind w:left="4320" w:hanging="360"/>
+      </w:pPr>
+    </w:lvl>
+    <w:lvl w:ilvl="6" w:tentative="1">
+      <w:start w:val="1"/>
+      <w:numFmt w:val="decimal"/>
+      <w:lvlText w:val="%7."/>
+      <w:lvlJc w:val="left"/>
+      <w:pPr>
+        <w:tabs>
+          <w:tab w:val="num" w:pos="5040"/>
+        </w:tabs>
+        <w:ind w:left="5040" w:hanging="360"/>
+      </w:pPr>
+    </w:lvl>
+    <w:lvl w:ilvl="7" w:tentative="1">
+      <w:start w:val="1"/>
+      <w:numFmt w:val="decimal"/>
+      <w:lvlText w:val="%8."/>
+      <w:lvlJc w:val="left"/>
+      <w:pPr>
+        <w:tabs>
+          <w:tab w:val="num" w:pos="5760"/>
+        </w:tabs>
+        <w:ind w:left="5760" w:hanging="360"/>
+      </w:pPr>
+    </w:lvl>
+    <w:lvl w:ilvl="8" w:tentative="1">
+      <w:start w:val="1"/>
+      <w:numFmt w:val="decimal"/>
+      <w:lvlText w:val="%9."/>
+      <w:lvlJc w:val="left"/>
+      <w:pPr>
+        <w:tabs>
+          <w:tab w:val="num" w:pos="6480"/>
+        </w:tabs>
+        <w:ind w:left="6480" w:hanging="360"/>
+      </w:pPr>
+    </w:lvl>
+  </w:abstractNum>
+  <w:abstractNum w:abstractNumId="11" w15:restartNumberingAfterBreak="0">
+    <w:nsid w:val="73C52DBE"/>
+    <w:multiLevelType w:val="multilevel"/>
+    <w:tmpl w:val="175217D6"/>
+    <w:lvl w:ilvl="0">
+      <w:start w:val="1"/>
+      <w:numFmt w:val="bullet"/>
+      <w:lvlText w:val=""/>
+      <w:lvlJc w:val="left"/>
+      <w:pPr>
+        <w:tabs>
+          <w:tab w:val="num" w:pos="720"/>
+        </w:tabs>
+        <w:ind w:left="720" w:hanging="360"/>
+      </w:pPr>
+      <w:rPr>
+        <w:rFonts w:ascii="Symbol" w:hAnsi="Symbol" w:hint="default"/>
+        <w:sz w:val="20"/>
+      </w:rPr>
+    </w:lvl>
+    <w:lvl w:ilvl="1" w:tentative="1">
+      <w:start w:val="1"/>
+      <w:numFmt w:val="bullet"/>
+      <w:lvlText w:val="o"/>
+      <w:lvlJc w:val="left"/>
+      <w:pPr>
+        <w:tabs>
+          <w:tab w:val="num" w:pos="1440"/>
+        </w:tabs>
+        <w:ind w:left="1440" w:hanging="360"/>
+      </w:pPr>
+      <w:rPr>
+        <w:rFonts w:ascii="Courier New" w:hAnsi="Courier New" w:hint="default"/>
+        <w:sz w:val="20"/>
+      </w:rPr>
+    </w:lvl>
+    <w:lvl w:ilvl="2" w:tentative="1">
+      <w:start w:val="1"/>
+      <w:numFmt w:val="bullet"/>
+      <w:lvlText w:val=""/>
+      <w:lvlJc w:val="left"/>
+      <w:pPr>
+        <w:tabs>
+          <w:tab w:val="num" w:pos="2160"/>
+        </w:tabs>
+        <w:ind w:left="2160" w:hanging="360"/>
+      </w:pPr>
+      <w:rPr>
+        <w:rFonts w:ascii="Wingdings" w:hAnsi="Wingdings" w:hint="default"/>
+        <w:sz w:val="20"/>
+      </w:rPr>
+    </w:lvl>
+    <w:lvl w:ilvl="3" w:tentative="1">
+      <w:start w:val="1"/>
+      <w:numFmt w:val="bullet"/>
+      <w:lvlText w:val=""/>
+      <w:lvlJc w:val="left"/>
+      <w:pPr>
+        <w:tabs>
+          <w:tab w:val="num" w:pos="2880"/>
+        </w:tabs>
+        <w:ind w:left="2880" w:hanging="360"/>
+      </w:pPr>
+      <w:rPr>
+        <w:rFonts w:ascii="Wingdings" w:hAnsi="Wingdings" w:hint="default"/>
+        <w:sz w:val="20"/>
+      </w:rPr>
+    </w:lvl>
+    <w:lvl w:ilvl="4" w:tentative="1">
+      <w:start w:val="1"/>
+      <w:numFmt w:val="bullet"/>
+      <w:lvlText w:val=""/>
+      <w:lvlJc w:val="left"/>
+      <w:pPr>
+        <w:tabs>
+          <w:tab w:val="num" w:pos="3600"/>
+        </w:tabs>
+        <w:ind w:left="3600" w:hanging="360"/>
+      </w:pPr>
+      <w:rPr>
+        <w:rFonts w:ascii="Wingdings" w:hAnsi="Wingdings" w:hint="default"/>
+        <w:sz w:val="20"/>
+      </w:rPr>
+    </w:lvl>
+    <w:lvl w:ilvl="5" w:tentative="1">
+      <w:start w:val="1"/>
+      <w:numFmt w:val="bullet"/>
+      <w:lvlText w:val=""/>
+      <w:lvlJc w:val="left"/>
+      <w:pPr>
+        <w:tabs>
+          <w:tab w:val="num" w:pos="4320"/>
+        </w:tabs>
+        <w:ind w:left="4320" w:hanging="360"/>
+      </w:pPr>
+      <w:rPr>
+        <w:rFonts w:ascii="Wingdings" w:hAnsi="Wingdings" w:hint="default"/>
+        <w:sz w:val="20"/>
+      </w:rPr>
+    </w:lvl>
+    <w:lvl w:ilvl="6" w:tentative="1">
+      <w:start w:val="1"/>
+      <w:numFmt w:val="bullet"/>
+      <w:lvlText w:val=""/>
+      <w:lvlJc w:val="left"/>
+      <w:pPr>
+        <w:tabs>
+          <w:tab w:val="num" w:pos="5040"/>
+        </w:tabs>
+        <w:ind w:left="5040" w:hanging="360"/>
+      </w:pPr>
+      <w:rPr>
+        <w:rFonts w:ascii="Wingdings" w:hAnsi="Wingdings" w:hint="default"/>
+        <w:sz w:val="20"/>
+      </w:rPr>
+    </w:lvl>
+    <w:lvl w:ilvl="7" w:tentative="1">
+      <w:start w:val="1"/>
+      <w:numFmt w:val="bullet"/>
+      <w:lvlText w:val=""/>
+      <w:lvlJc w:val="left"/>
+      <w:pPr>
+        <w:tabs>
+          <w:tab w:val="num" w:pos="5760"/>
+        </w:tabs>
+        <w:ind w:left="5760" w:hanging="360"/>
+      </w:pPr>
+      <w:rPr>
+        <w:rFonts w:ascii="Wingdings" w:hAnsi="Wingdings" w:hint="default"/>
+        <w:sz w:val="20"/>
+      </w:rPr>
+    </w:lvl>
+    <w:lvl w:ilvl="8" w:tentative="1">
+      <w:start w:val="1"/>
+      <w:numFmt w:val="bullet"/>
+      <w:lvlText w:val=""/>
+      <w:lvlJc w:val="left"/>
+      <w:pPr>
+        <w:tabs>
+          <w:tab w:val="num" w:pos="6480"/>
+        </w:tabs>
+        <w:ind w:left="6480" w:hanging="360"/>
+      </w:pPr>
+      <w:rPr>
+        <w:rFonts w:ascii="Wingdings" w:hAnsi="Wingdings" w:hint="default"/>
+        <w:sz w:val="20"/>
+      </w:rPr>
+    </w:lvl>
+  </w:abstractNum>
+  <w:abstractNum w:abstractNumId="12" w15:restartNumberingAfterBreak="0">
+    <w:nsid w:val="7BFE0C27"/>
+    <w:multiLevelType w:val="multilevel"/>
+    <w:tmpl w:val="EFBCA78C"/>
+    <w:lvl w:ilvl="0">
+      <w:start w:val="1"/>
+      <w:numFmt w:val="bullet"/>
+      <w:lvlText w:val=""/>
+      <w:lvlJc w:val="left"/>
+      <w:pPr>
+        <w:tabs>
+          <w:tab w:val="num" w:pos="720"/>
+        </w:tabs>
+        <w:ind w:left="720" w:hanging="360"/>
+      </w:pPr>
+      <w:rPr>
+        <w:rFonts w:ascii="Symbol" w:hAnsi="Symbol" w:hint="default"/>
+        <w:sz w:val="20"/>
+      </w:rPr>
+    </w:lvl>
+    <w:lvl w:ilvl="1" w:tentative="1">
+      <w:start w:val="1"/>
+      <w:numFmt w:val="bullet"/>
+      <w:lvlText w:val="o"/>
+      <w:lvlJc w:val="left"/>
+      <w:pPr>
+        <w:tabs>
+          <w:tab w:val="num" w:pos="1440"/>
+        </w:tabs>
+        <w:ind w:left="1440" w:hanging="360"/>
+      </w:pPr>
+      <w:rPr>
+        <w:rFonts w:ascii="Courier New" w:hAnsi="Courier New" w:hint="default"/>
+        <w:sz w:val="20"/>
+      </w:rPr>
+    </w:lvl>
+    <w:lvl w:ilvl="2" w:tentative="1">
+      <w:start w:val="1"/>
+      <w:numFmt w:val="bullet"/>
+      <w:lvlText w:val=""/>
+      <w:lvlJc w:val="left"/>
+      <w:pPr>
+        <w:tabs>
+          <w:tab w:val="num" w:pos="2160"/>
+        </w:tabs>
+        <w:ind w:left="2160" w:hanging="360"/>
+      </w:pPr>
+      <w:rPr>
+        <w:rFonts w:ascii="Wingdings" w:hAnsi="Wingdings" w:hint="default"/>
+        <w:sz w:val="20"/>
+      </w:rPr>
+    </w:lvl>
+    <w:lvl w:ilvl="3" w:tentative="1">
+      <w:start w:val="1"/>
+      <w:numFmt w:val="bullet"/>
+      <w:lvlText w:val=""/>
+      <w:lvlJc w:val="left"/>
+      <w:pPr>
+        <w:tabs>
+          <w:tab w:val="num" w:pos="2880"/>
+        </w:tabs>
+        <w:ind w:left="2880" w:hanging="360"/>
+      </w:pPr>
+      <w:rPr>
+        <w:rFonts w:ascii="Wingdings" w:hAnsi="Wingdings" w:hint="default"/>
+        <w:sz w:val="20"/>
+      </w:rPr>
+    </w:lvl>
+    <w:lvl w:ilvl="4" w:tentative="1">
+      <w:start w:val="1"/>
+      <w:numFmt w:val="bullet"/>
+      <w:lvlText w:val=""/>
+      <w:lvlJc w:val="left"/>
+      <w:pPr>
+        <w:tabs>
+          <w:tab w:val="num" w:pos="3600"/>
+        </w:tabs>
+        <w:ind w:left="3600" w:hanging="360"/>
+      </w:pPr>
+      <w:rPr>
+        <w:rFonts w:ascii="Wingdings" w:hAnsi="Wingdings" w:hint="default"/>
+        <w:sz w:val="20"/>
+      </w:rPr>
+    </w:lvl>
+    <w:lvl w:ilvl="5" w:tentative="1">
+      <w:start w:val="1"/>
+      <w:numFmt w:val="bullet"/>
+      <w:lvlText w:val=""/>
+      <w:lvlJc w:val="left"/>
+      <w:pPr>
+        <w:tabs>
+          <w:tab w:val="num" w:pos="4320"/>
+        </w:tabs>
+        <w:ind w:left="4320" w:hanging="360"/>
+      </w:pPr>
+      <w:rPr>
+        <w:rFonts w:ascii="Wingdings" w:hAnsi="Wingdings" w:hint="default"/>
+        <w:sz w:val="20"/>
+      </w:rPr>
+    </w:lvl>
+    <w:lvl w:ilvl="6" w:tentative="1">
+      <w:start w:val="1"/>
+      <w:numFmt w:val="bullet"/>
+      <w:lvlText w:val=""/>
+      <w:lvlJc w:val="left"/>
+      <w:pPr>
+        <w:tabs>
+          <w:tab w:val="num" w:pos="5040"/>
+        </w:tabs>
+        <w:ind w:left="5040" w:hanging="360"/>
+      </w:pPr>
+      <w:rPr>
+        <w:rFonts w:ascii="Wingdings" w:hAnsi="Wingdings" w:hint="default"/>
+        <w:sz w:val="20"/>
+      </w:rPr>
+    </w:lvl>
+    <w:lvl w:ilvl="7" w:tentative="1">
+      <w:start w:val="1"/>
+      <w:numFmt w:val="bullet"/>
+      <w:lvlText w:val=""/>
+      <w:lvlJc w:val="left"/>
+      <w:pPr>
+        <w:tabs>
+          <w:tab w:val="num" w:pos="5760"/>
+        </w:tabs>
+        <w:ind w:left="5760" w:hanging="360"/>
+      </w:pPr>
+      <w:rPr>
+        <w:rFonts w:ascii="Wingdings" w:hAnsi="Wingdings" w:hint="default"/>
+        <w:sz w:val="20"/>
+      </w:rPr>
+    </w:lvl>
+    <w:lvl w:ilvl="8" w:tentative="1">
+      <w:start w:val="1"/>
+      <w:numFmt w:val="bullet"/>
+      <w:lvlText w:val=""/>
+      <w:lvlJc w:val="left"/>
+      <w:pPr>
+        <w:tabs>
+          <w:tab w:val="num" w:pos="6480"/>
+        </w:tabs>
+        <w:ind w:left="6480" w:hanging="360"/>
+      </w:pPr>
+      <w:rPr>
+        <w:rFonts w:ascii="Wingdings" w:hAnsi="Wingdings" w:hint="default"/>
+        <w:sz w:val="20"/>
+      </w:rPr>
+    </w:lvl>
+  </w:abstractNum>
   <w:num w:numId="1" w16cid:durableId="1209418976">
+    <w:abstractNumId w:val="4"/>
+  </w:num>
+  <w:num w:numId="2" w16cid:durableId="667706529">
+    <w:abstractNumId w:val="6"/>
+  </w:num>
+  <w:num w:numId="3" w16cid:durableId="152796418">
+    <w:abstractNumId w:val="2"/>
+  </w:num>
+  <w:num w:numId="4" w16cid:durableId="558589211">
+    <w:abstractNumId w:val="12"/>
+  </w:num>
+  <w:num w:numId="5" w16cid:durableId="1343505590">
     <w:abstractNumId w:val="0"/>
+  </w:num>
+  <w:num w:numId="6" w16cid:durableId="1765684239">
+    <w:abstractNumId w:val="1"/>
+  </w:num>
+  <w:num w:numId="7" w16cid:durableId="383524566">
+    <w:abstractNumId w:val="7"/>
+  </w:num>
+  <w:num w:numId="8" w16cid:durableId="1493789712">
+    <w:abstractNumId w:val="11"/>
+  </w:num>
+  <w:num w:numId="9" w16cid:durableId="736172671">
+    <w:abstractNumId w:val="8"/>
+  </w:num>
+  <w:num w:numId="10" w16cid:durableId="1617255726">
+    <w:abstractNumId w:val="5"/>
+  </w:num>
+  <w:num w:numId="11" w16cid:durableId="1847864727">
+    <w:abstractNumId w:val="9"/>
+  </w:num>
+  <w:num w:numId="12" w16cid:durableId="818612303">
+    <w:abstractNumId w:val="3"/>
+  </w:num>
+  <w:num w:numId="13" w16cid:durableId="1811441971">
+    <w:abstractNumId w:val="10"/>
   </w:num>
 </w:numbering>
 </file>

</xml_diff>